<commit_message>
Update of iteration documents
</commit_message>
<xml_diff>
--- a/Group13ProgressReport2.docx
+++ b/Group13ProgressReport2.docx
@@ -39,7 +39,15 @@
           <w:b/>
           <w:sz w:val="24"/>
         </w:rPr>
-        <w:t>- Increment 2</w:t>
+        <w:t xml:space="preserve">- Increment </w:t>
+      </w:r>
+      <w:r>
+        <w:rPr>
+          <w:rFonts w:ascii="Times" w:hAnsi="Times" w:cs="Times New Roman"/>
+          <w:b/>
+          <w:sz w:val="24"/>
+        </w:rPr>
+        <w:t>2</w:t>
       </w:r>
       <w:r>
         <w:rPr>
@@ -140,9 +148,12 @@
           <w:sz w:val="24"/>
           <w:szCs w:val="24"/>
         </w:rPr>
-        <w:t>Taj Ali (</w:t>
-      </w:r>
-      <w:r>
+        <w:t>Taj Ali (tajali016)</w:t>
+      </w:r>
+    </w:p>
+    <w:p>
+      <w:pPr>
+        <w:ind w:left="360" w:firstLine="989"/>
         <w:rPr>
           <w:rFonts w:ascii="Times" w:hAnsi="Times"/>
           <w:b/>
@@ -150,7 +161,16 @@
           <w:sz w:val="24"/>
           <w:szCs w:val="24"/>
         </w:rPr>
-        <w:t>tajali016)</w:t>
+      </w:pPr>
+      <w:r>
+        <w:rPr>
+          <w:rFonts w:ascii="Times" w:hAnsi="Times"/>
+          <w:b/>
+          <w:bCs/>
+          <w:sz w:val="24"/>
+          <w:szCs w:val="24"/>
+        </w:rPr>
+        <w:t>Harege Abay (harege16)</w:t>
       </w:r>
     </w:p>
     <w:p>
@@ -172,7 +192,7 @@
           <w:sz w:val="24"/>
           <w:szCs w:val="24"/>
         </w:rPr>
-        <w:t>Harege Abay (harege16)</w:t>
+        <w:t>Tobechukwu Osakwe (thosakwe)</w:t>
       </w:r>
     </w:p>
     <w:p>
@@ -194,73 +214,7 @@
           <w:sz w:val="24"/>
           <w:szCs w:val="24"/>
         </w:rPr>
-        <w:t>Tobechukwu Osakwe (</w:t>
-      </w:r>
-      <w:proofErr w:type="spellStart"/>
-      <w:r>
-        <w:rPr>
-          <w:rFonts w:ascii="Times" w:hAnsi="Times"/>
-          <w:b/>
-          <w:bCs/>
-          <w:sz w:val="24"/>
-          <w:szCs w:val="24"/>
-        </w:rPr>
-        <w:t>thosakwe</w:t>
-      </w:r>
-      <w:proofErr w:type="spellEnd"/>
-      <w:r>
-        <w:rPr>
-          <w:rFonts w:ascii="Times" w:hAnsi="Times"/>
-          <w:b/>
-          <w:bCs/>
-          <w:sz w:val="24"/>
-          <w:szCs w:val="24"/>
-        </w:rPr>
-        <w:t>)</w:t>
-      </w:r>
-    </w:p>
-    <w:p>
-      <w:pPr>
-        <w:ind w:left="360" w:firstLine="989"/>
-        <w:rPr>
-          <w:rFonts w:ascii="Times" w:hAnsi="Times"/>
-          <w:b/>
-          <w:bCs/>
-          <w:sz w:val="24"/>
-          <w:szCs w:val="24"/>
-        </w:rPr>
-      </w:pPr>
-      <w:r>
-        <w:rPr>
-          <w:rFonts w:ascii="Times" w:hAnsi="Times"/>
-          <w:b/>
-          <w:bCs/>
-          <w:sz w:val="24"/>
-          <w:szCs w:val="24"/>
-        </w:rPr>
-        <w:t>Vinson Thomas (</w:t>
-      </w:r>
-      <w:proofErr w:type="spellStart"/>
-      <w:r>
-        <w:rPr>
-          <w:rFonts w:ascii="Times" w:hAnsi="Times"/>
-          <w:b/>
-          <w:bCs/>
-          <w:sz w:val="24"/>
-          <w:szCs w:val="24"/>
-        </w:rPr>
-        <w:t>vdtstorm</w:t>
-      </w:r>
-      <w:proofErr w:type="spellEnd"/>
-      <w:r>
-        <w:rPr>
-          <w:rFonts w:ascii="Times" w:hAnsi="Times"/>
-          <w:b/>
-          <w:bCs/>
-          <w:sz w:val="24"/>
-          <w:szCs w:val="24"/>
-        </w:rPr>
-        <w:t>)</w:t>
+        <w:t>Vinson Thomas (vdtstorm)</w:t>
       </w:r>
     </w:p>
     <w:p>
@@ -354,17 +308,7 @@
           <w:sz w:val="24"/>
           <w:szCs w:val="24"/>
         </w:rPr>
-        <w:t>Accomplishments and overall proje</w:t>
-      </w:r>
-      <w:r>
-        <w:rPr>
-          <w:rFonts w:ascii="Times" w:eastAsia="Times New Roman" w:hAnsi="Times" w:cs="Times New Roman"/>
-          <w:b/>
-          <w:bCs/>
-          <w:sz w:val="24"/>
-          <w:szCs w:val="24"/>
-        </w:rPr>
-        <w:t xml:space="preserve">ct status during this increment </w:t>
+        <w:t xml:space="preserve">Accomplishments and overall project status during this increment </w:t>
       </w:r>
     </w:p>
     <w:p>
@@ -408,7 +352,7 @@
           <w:sz w:val="24"/>
           <w:szCs w:val="24"/>
         </w:rPr>
-        <w:t>We were able to get the Django web app to run and giving us access to Django admin</w:t>
+        <w:t>We have been able to upload and play videos with the playthroughs application</w:t>
       </w:r>
     </w:p>
     <w:p>
@@ -432,16 +376,43 @@
           <w:sz w:val="24"/>
           <w:szCs w:val="24"/>
         </w:rPr>
-        <w:t>We were able to create the User app which allows for the user to sign in and log out, to also add a profile picture, and to</w:t>
-      </w:r>
-      <w:r>
-        <w:rPr>
-          <w:rFonts w:ascii="Times" w:eastAsia="Times New Roman" w:hAnsi="Times" w:cs="Times New Roman"/>
-          <w:bCs/>
-          <w:sz w:val="24"/>
-          <w:szCs w:val="24"/>
-        </w:rPr>
-        <w:t xml:space="preserve"> type up a bio for the user</w:t>
+        <w:t xml:space="preserve">Got like and dislike in </w:t>
+      </w:r>
+      <w:r>
+        <w:rPr>
+          <w:rFonts w:ascii="Times" w:eastAsia="Times New Roman" w:hAnsi="Times" w:cs="Times New Roman" w:hint="eastAsia"/>
+          <w:bCs/>
+          <w:sz w:val="24"/>
+          <w:szCs w:val="24"/>
+        </w:rPr>
+        <w:t>comment</w:t>
+      </w:r>
+      <w:r>
+        <w:rPr>
+          <w:rFonts w:ascii="Times" w:eastAsia="Times New Roman" w:hAnsi="Times" w:cs="Times New Roman"/>
+          <w:bCs/>
+          <w:sz w:val="24"/>
+          <w:szCs w:val="24"/>
+        </w:rPr>
+        <w:t xml:space="preserve">s </w:t>
+      </w:r>
+      <w:r>
+        <w:rPr>
+          <w:rFonts w:ascii="Times" w:eastAsia="Times New Roman" w:hAnsi="Times" w:cs="Times New Roman" w:hint="eastAsia"/>
+          <w:bCs/>
+          <w:sz w:val="24"/>
+          <w:szCs w:val="24"/>
+        </w:rPr>
+        <w:t>and</w:t>
+      </w:r>
+      <w:r>
+        <w:rPr>
+          <w:rFonts w:ascii="Times" w:eastAsia="Times New Roman" w:hAnsi="Times" w:cs="Times New Roman"/>
+          <w:bCs/>
+          <w:sz w:val="24"/>
+          <w:szCs w:val="24"/>
+        </w:rPr>
+        <w:t xml:space="preserve"> like and dislike comments</w:t>
       </w:r>
     </w:p>
     <w:p>
@@ -465,7 +436,79 @@
           <w:sz w:val="24"/>
           <w:szCs w:val="24"/>
         </w:rPr>
-        <w:t>We created a review app that allowed for a user to see the picture of the game, give a rating, and a text-based review</w:t>
+        <w:t>Ability to Search games</w:t>
+      </w:r>
+    </w:p>
+    <w:p>
+      <w:pPr>
+        <w:pStyle w:val="ListParagraph"/>
+        <w:numPr>
+          <w:ilvl w:val="0"/>
+          <w:numId w:val="2"/>
+        </w:numPr>
+        <w:spacing w:before="120" w:after="120" w:line="360" w:lineRule="auto"/>
+        <w:rPr>
+          <w:rFonts w:ascii="Times New Roman" w:eastAsia="Times New Roman" w:hAnsi="Times New Roman" w:cs="Times New Roman"/>
+          <w:bCs/>
+          <w:i/>
+        </w:rPr>
+      </w:pPr>
+      <w:r>
+        <w:rPr>
+          <w:rFonts w:ascii="Times" w:eastAsia="Times New Roman" w:hAnsi="Times" w:cs="Times New Roman"/>
+          <w:bCs/>
+          <w:sz w:val="24"/>
+          <w:szCs w:val="24"/>
+        </w:rPr>
+        <w:t>Added re captcha</w:t>
+      </w:r>
+    </w:p>
+    <w:p>
+      <w:pPr>
+        <w:pStyle w:val="ListParagraph"/>
+        <w:numPr>
+          <w:ilvl w:val="0"/>
+          <w:numId w:val="2"/>
+        </w:numPr>
+        <w:spacing w:before="120" w:after="120" w:line="360" w:lineRule="auto"/>
+        <w:rPr>
+          <w:rFonts w:ascii="Times New Roman" w:eastAsia="Times New Roman" w:hAnsi="Times New Roman" w:cs="Times New Roman"/>
+          <w:bCs/>
+          <w:i/>
+        </w:rPr>
+      </w:pPr>
+      <w:r>
+        <w:rPr>
+          <w:rFonts w:ascii="Times" w:eastAsia="Times New Roman" w:hAnsi="Times" w:cs="Times New Roman"/>
+          <w:bCs/>
+          <w:sz w:val="24"/>
+          <w:szCs w:val="24"/>
+        </w:rPr>
+        <w:t xml:space="preserve">Have the ability to comment on reviews  </w:t>
+      </w:r>
+    </w:p>
+    <w:p>
+      <w:pPr>
+        <w:pStyle w:val="ListParagraph"/>
+        <w:numPr>
+          <w:ilvl w:val="0"/>
+          <w:numId w:val="3"/>
+        </w:numPr>
+        <w:spacing w:before="120" w:after="120" w:line="240" w:lineRule="auto"/>
+        <w:rPr>
+          <w:rFonts w:ascii="Times New Roman" w:eastAsia="Times New Roman" w:hAnsi="Times New Roman" w:cs="Times New Roman"/>
+          <w:bCs/>
+          <w:i/>
+        </w:rPr>
+      </w:pPr>
+      <w:r>
+        <w:rPr>
+          <w:rFonts w:ascii="Times" w:eastAsia="Times New Roman" w:hAnsi="Times" w:cs="Times New Roman"/>
+          <w:bCs/>
+          <w:sz w:val="24"/>
+          <w:szCs w:val="24"/>
+        </w:rPr>
+        <w:t>So far, our project implementation is on track with constant commits and refining of each other’s code</w:t>
       </w:r>
     </w:p>
     <w:p>
@@ -473,7 +516,248 @@
         <w:spacing w:before="120" w:after="120" w:line="240" w:lineRule="auto"/>
         <w:ind w:left="720"/>
         <w:rPr>
+          <w:rFonts w:ascii="Times" w:eastAsia="Times New Roman" w:hAnsi="Times" w:cs="Times New Roman"/>
+          <w:b/>
+          <w:bCs/>
+          <w:sz w:val="24"/>
+          <w:szCs w:val="24"/>
+        </w:rPr>
+      </w:pPr>
+    </w:p>
+    <w:p>
+      <w:pPr>
+        <w:spacing w:before="120" w:after="120" w:line="240" w:lineRule="auto"/>
+        <w:rPr>
           <w:rFonts w:ascii="Times New Roman" w:eastAsia="Times New Roman" w:hAnsi="Times New Roman" w:cs="Times New Roman"/>
+          <w:b/>
+          <w:bCs/>
+        </w:rPr>
+      </w:pPr>
+      <w:r>
+        <w:rPr>
+          <w:rFonts w:ascii="Times" w:eastAsia="Times New Roman" w:hAnsi="Times" w:cs="Times New Roman"/>
+          <w:b/>
+          <w:bCs/>
+          <w:sz w:val="24"/>
+          <w:szCs w:val="24"/>
+        </w:rPr>
+        <w:t>Challenges, changes in the plan and scope of the project and things that went wrong during this increment</w:t>
+      </w:r>
+    </w:p>
+    <w:p>
+      <w:pPr>
+        <w:pStyle w:val="ListParagraph"/>
+        <w:spacing w:before="120" w:after="120" w:line="360" w:lineRule="auto"/>
+        <w:ind w:left="1440"/>
+        <w:rPr>
+          <w:rFonts w:ascii="Times" w:eastAsia="Times New Roman" w:hAnsi="Times" w:cs="Times New Roman"/>
+          <w:sz w:val="24"/>
+          <w:szCs w:val="24"/>
+        </w:rPr>
+      </w:pPr>
+    </w:p>
+    <w:p>
+      <w:pPr>
+        <w:pStyle w:val="ListParagraph"/>
+        <w:numPr>
+          <w:ilvl w:val="0"/>
+          <w:numId w:val="5"/>
+        </w:numPr>
+        <w:spacing w:before="120" w:after="120" w:line="360" w:lineRule="auto"/>
+        <w:rPr>
+          <w:rFonts w:ascii="Times" w:eastAsia="Times New Roman" w:hAnsi="Times" w:cs="Times New Roman"/>
+          <w:sz w:val="24"/>
+          <w:szCs w:val="24"/>
+        </w:rPr>
+      </w:pPr>
+      <w:r>
+        <w:rPr>
+          <w:rFonts w:ascii="Times" w:eastAsia="Times New Roman" w:hAnsi="Times" w:cs="Times New Roman"/>
+          <w:sz w:val="24"/>
+          <w:szCs w:val="24"/>
+        </w:rPr>
+        <w:t xml:space="preserve"> </w:t>
+      </w:r>
+      <w:r>
+        <w:rPr>
+          <w:rFonts w:ascii="Times" w:eastAsia="Times New Roman" w:hAnsi="Times" w:cs="Times New Roman"/>
+          <w:sz w:val="24"/>
+          <w:szCs w:val="24"/>
+        </w:rPr>
+        <w:t xml:space="preserve">Had to change from embedding videos to uploading videos and this due to </w:t>
+      </w:r>
+      <w:r>
+        <w:rPr>
+          <w:rFonts w:ascii="Times" w:eastAsia="Times New Roman" w:hAnsi="Times" w:cs="Times New Roman" w:hint="eastAsia"/>
+          <w:sz w:val="24"/>
+          <w:szCs w:val="24"/>
+        </w:rPr>
+        <w:t>Django</w:t>
+      </w:r>
+      <w:r>
+        <w:rPr>
+          <w:rFonts w:ascii="Times" w:eastAsia="Times New Roman" w:hAnsi="Times" w:cs="Times New Roman"/>
+          <w:sz w:val="24"/>
+          <w:szCs w:val="24"/>
+        </w:rPr>
+        <w:t>-embedd-video not working correctly. Now in the final iteration we will try to give the user the option to upload a mp4 video or use a youtube link</w:t>
+      </w:r>
+      <w:bookmarkStart w:id="0" w:name="_GoBack"/>
+      <w:bookmarkEnd w:id="0"/>
+    </w:p>
+    <w:p>
+      <w:pPr>
+        <w:pStyle w:val="ListParagraph"/>
+        <w:spacing w:before="120" w:after="120" w:line="240" w:lineRule="auto"/>
+        <w:ind w:left="360"/>
+        <w:rPr>
+          <w:rFonts w:ascii="Times" w:eastAsia="Times New Roman" w:hAnsi="Times" w:cs="Times New Roman"/>
+          <w:sz w:val="24"/>
+          <w:szCs w:val="24"/>
+        </w:rPr>
+      </w:pPr>
+    </w:p>
+    <w:p>
+      <w:pPr>
+        <w:pStyle w:val="ListParagraph"/>
+        <w:numPr>
+          <w:ilvl w:val="0"/>
+          <w:numId w:val="1"/>
+        </w:numPr>
+        <w:spacing w:before="120" w:after="120" w:line="240" w:lineRule="auto"/>
+        <w:rPr>
+          <w:rFonts w:ascii="Times New Roman" w:eastAsia="Times New Roman" w:hAnsi="Times New Roman" w:cs="Times New Roman"/>
+          <w:b/>
+          <w:bCs/>
+        </w:rPr>
+      </w:pPr>
+      <w:r>
+        <w:rPr>
+          <w:rFonts w:ascii="Times" w:eastAsia="Times New Roman" w:hAnsi="Times" w:cs="Times New Roman"/>
+          <w:b/>
+          <w:bCs/>
+          <w:sz w:val="24"/>
+          <w:szCs w:val="24"/>
+        </w:rPr>
+        <w:t>Team Member Contribution for this increment</w:t>
+      </w:r>
+    </w:p>
+    <w:p>
+      <w:pPr>
+        <w:spacing w:before="120" w:after="120" w:line="240" w:lineRule="auto"/>
+        <w:ind w:left="360"/>
+        <w:rPr>
+          <w:rFonts w:ascii="Times" w:hAnsi="Times"/>
+          <w:sz w:val="24"/>
+          <w:szCs w:val="24"/>
+        </w:rPr>
+      </w:pPr>
+      <w:r>
+        <w:rPr>
+          <w:rFonts w:ascii="Times" w:eastAsia="Times New Roman" w:hAnsi="Times" w:cs="Times New Roman"/>
+          <w:bCs/>
+          <w:sz w:val="24"/>
+          <w:szCs w:val="24"/>
+        </w:rPr>
+        <w:t xml:space="preserve">Please list each individual member and their contributions to </w:t>
+      </w:r>
+      <w:r>
+        <w:rPr>
+          <w:rFonts w:ascii="Times" w:eastAsia="Times New Roman" w:hAnsi="Times" w:cs="Times New Roman"/>
+          <w:b/>
+          <w:sz w:val="24"/>
+          <w:szCs w:val="24"/>
+        </w:rPr>
+        <w:t>each of the deliverables in this increment</w:t>
+      </w:r>
+      <w:r>
+        <w:rPr>
+          <w:rFonts w:ascii="Times" w:eastAsia="Times New Roman" w:hAnsi="Times" w:cs="Times New Roman"/>
+          <w:bCs/>
+          <w:sz w:val="24"/>
+          <w:szCs w:val="24"/>
+        </w:rPr>
+        <w:t xml:space="preserve"> (be as detailed as possible). In other words, describe the contribution of each team member to:</w:t>
+      </w:r>
+    </w:p>
+    <w:p>
+      <w:pPr>
+        <w:pStyle w:val="ListParagraph"/>
+        <w:numPr>
+          <w:ilvl w:val="1"/>
+          <w:numId w:val="1"/>
+        </w:numPr>
+        <w:spacing w:before="120" w:after="120" w:line="360" w:lineRule="auto"/>
+        <w:rPr>
+          <w:rFonts w:ascii="Times" w:hAnsi="Times"/>
+          <w:sz w:val="24"/>
+          <w:szCs w:val="24"/>
+        </w:rPr>
+      </w:pPr>
+      <w:r>
+        <w:rPr>
+          <w:rFonts w:ascii="Times" w:eastAsia="Times New Roman" w:hAnsi="Times" w:cs="Times New Roman"/>
+          <w:bCs/>
+          <w:sz w:val="24"/>
+          <w:szCs w:val="24"/>
+        </w:rPr>
+        <w:t xml:space="preserve">the </w:t>
+      </w:r>
+      <w:r>
+        <w:rPr>
+          <w:rFonts w:ascii="Times" w:eastAsia="Times New Roman" w:hAnsi="Times" w:cs="Times New Roman"/>
+          <w:b/>
+          <w:bCs/>
+          <w:sz w:val="24"/>
+          <w:szCs w:val="24"/>
+        </w:rPr>
+        <w:t>progress report</w:t>
+      </w:r>
+      <w:r>
+        <w:rPr>
+          <w:rFonts w:ascii="Times" w:eastAsia="Times New Roman" w:hAnsi="Times" w:cs="Times New Roman"/>
+          <w:bCs/>
+          <w:sz w:val="24"/>
+          <w:szCs w:val="24"/>
+        </w:rPr>
+        <w:t>, including the sections they wrote or contributed to</w:t>
+      </w:r>
+    </w:p>
+    <w:p>
+      <w:pPr>
+        <w:pStyle w:val="ListParagraph"/>
+        <w:numPr>
+          <w:ilvl w:val="2"/>
+          <w:numId w:val="1"/>
+        </w:numPr>
+        <w:spacing w:before="120" w:after="120" w:line="360" w:lineRule="auto"/>
+        <w:rPr>
+          <w:rFonts w:ascii="Times" w:hAnsi="Times"/>
+          <w:sz w:val="24"/>
+          <w:szCs w:val="24"/>
+        </w:rPr>
+      </w:pPr>
+      <w:r>
+        <w:rPr>
+          <w:rFonts w:ascii="Times" w:eastAsia="Times New Roman" w:hAnsi="Times" w:cs="Times New Roman"/>
+          <w:bCs/>
+          <w:sz w:val="24"/>
+          <w:szCs w:val="24"/>
+        </w:rPr>
+        <w:t>We all got together as a group to work on the documents</w:t>
+      </w:r>
+    </w:p>
+    <w:p>
+      <w:pPr>
+        <w:pStyle w:val="ListParagraph"/>
+        <w:numPr>
+          <w:ilvl w:val="1"/>
+          <w:numId w:val="1"/>
+        </w:numPr>
+        <w:spacing w:before="120" w:after="120" w:line="360" w:lineRule="auto"/>
+        <w:rPr>
+          <w:rFonts w:ascii="Times New Roman" w:eastAsia="Times New Roman" w:hAnsi="Times New Roman" w:cs="Times New Roman"/>
+          <w:b/>
           <w:bCs/>
           <w:i/>
         </w:rPr>
@@ -485,7 +769,794 @@
           <w:sz w:val="24"/>
           <w:szCs w:val="24"/>
         </w:rPr>
-        <w:t>Status</w:t>
+        <w:t xml:space="preserve">the </w:t>
+      </w:r>
+      <w:r>
+        <w:rPr>
+          <w:rFonts w:ascii="Times" w:eastAsia="Times New Roman" w:hAnsi="Times" w:cs="Times New Roman"/>
+          <w:b/>
+          <w:bCs/>
+          <w:sz w:val="24"/>
+          <w:szCs w:val="24"/>
+        </w:rPr>
+        <w:t>requirements and design document</w:t>
+      </w:r>
+      <w:r>
+        <w:rPr>
+          <w:rFonts w:ascii="Times" w:eastAsia="Times New Roman" w:hAnsi="Times" w:cs="Times New Roman"/>
+          <w:bCs/>
+          <w:sz w:val="24"/>
+          <w:szCs w:val="24"/>
+        </w:rPr>
+        <w:t>, including the sections they wrote or contributed to</w:t>
+      </w:r>
+    </w:p>
+    <w:p>
+      <w:pPr>
+        <w:pStyle w:val="ListParagraph"/>
+        <w:numPr>
+          <w:ilvl w:val="2"/>
+          <w:numId w:val="1"/>
+        </w:numPr>
+        <w:spacing w:before="120" w:after="120" w:line="360" w:lineRule="auto"/>
+        <w:rPr>
+          <w:rFonts w:ascii="Times" w:hAnsi="Times"/>
+          <w:sz w:val="24"/>
+          <w:szCs w:val="24"/>
+        </w:rPr>
+      </w:pPr>
+      <w:r>
+        <w:rPr>
+          <w:rFonts w:ascii="Times" w:eastAsia="Times New Roman" w:hAnsi="Times" w:cs="Times New Roman"/>
+          <w:bCs/>
+          <w:sz w:val="24"/>
+          <w:szCs w:val="24"/>
+        </w:rPr>
+        <w:t>We all got together as a group to work on the documents</w:t>
+      </w:r>
+    </w:p>
+    <w:p>
+      <w:pPr>
+        <w:pStyle w:val="ListParagraph"/>
+        <w:numPr>
+          <w:ilvl w:val="2"/>
+          <w:numId w:val="1"/>
+        </w:numPr>
+        <w:spacing w:before="120" w:after="120" w:line="360" w:lineRule="auto"/>
+        <w:rPr>
+          <w:rFonts w:ascii="Times" w:hAnsi="Times"/>
+          <w:sz w:val="24"/>
+          <w:szCs w:val="24"/>
+        </w:rPr>
+      </w:pPr>
+      <w:r>
+        <w:rPr>
+          <w:rFonts w:ascii="Times" w:eastAsia="Times New Roman" w:hAnsi="Times" w:cs="Times New Roman"/>
+          <w:bCs/>
+          <w:sz w:val="24"/>
+          <w:szCs w:val="24"/>
+        </w:rPr>
+        <w:t>Vinson Thomas: Created the use case diagram and class diagram</w:t>
+      </w:r>
+    </w:p>
+    <w:p>
+      <w:pPr>
+        <w:pStyle w:val="ListParagraph"/>
+        <w:numPr>
+          <w:ilvl w:val="1"/>
+          <w:numId w:val="1"/>
+        </w:numPr>
+        <w:spacing w:before="120" w:after="120" w:line="360" w:lineRule="auto"/>
+        <w:rPr>
+          <w:rFonts w:ascii="Times" w:hAnsi="Times"/>
+          <w:sz w:val="24"/>
+          <w:szCs w:val="24"/>
+        </w:rPr>
+      </w:pPr>
+      <w:r>
+        <w:rPr>
+          <w:rFonts w:ascii="Times" w:eastAsia="Times New Roman" w:hAnsi="Times" w:cs="Times New Roman"/>
+          <w:bCs/>
+          <w:sz w:val="24"/>
+          <w:szCs w:val="24"/>
+        </w:rPr>
+        <w:t xml:space="preserve">the </w:t>
+      </w:r>
+      <w:r>
+        <w:rPr>
+          <w:rFonts w:ascii="Times" w:eastAsia="Times New Roman" w:hAnsi="Times" w:cs="Times New Roman"/>
+          <w:b/>
+          <w:bCs/>
+          <w:sz w:val="24"/>
+          <w:szCs w:val="24"/>
+        </w:rPr>
+        <w:t>implementation and testing document</w:t>
+      </w:r>
+      <w:r>
+        <w:rPr>
+          <w:rFonts w:ascii="Times" w:eastAsia="Times New Roman" w:hAnsi="Times" w:cs="Times New Roman"/>
+          <w:bCs/>
+          <w:sz w:val="24"/>
+          <w:szCs w:val="24"/>
+        </w:rPr>
+        <w:t>, including the sections they wrote or contributed to</w:t>
+      </w:r>
+    </w:p>
+    <w:p>
+      <w:pPr>
+        <w:pStyle w:val="ListParagraph"/>
+        <w:numPr>
+          <w:ilvl w:val="2"/>
+          <w:numId w:val="1"/>
+        </w:numPr>
+        <w:spacing w:before="120" w:after="120" w:line="360" w:lineRule="auto"/>
+        <w:rPr>
+          <w:rFonts w:ascii="Times" w:hAnsi="Times"/>
+          <w:sz w:val="24"/>
+          <w:szCs w:val="24"/>
+        </w:rPr>
+      </w:pPr>
+      <w:r>
+        <w:rPr>
+          <w:rFonts w:ascii="Times" w:eastAsia="Times New Roman" w:hAnsi="Times" w:cs="Times New Roman"/>
+          <w:bCs/>
+          <w:sz w:val="24"/>
+          <w:szCs w:val="24"/>
+        </w:rPr>
+        <w:t>We all got together as a group to work on the documents</w:t>
+      </w:r>
+    </w:p>
+    <w:p>
+      <w:pPr>
+        <w:pStyle w:val="ListParagraph"/>
+        <w:numPr>
+          <w:ilvl w:val="1"/>
+          <w:numId w:val="1"/>
+        </w:numPr>
+        <w:spacing w:before="120" w:after="120" w:line="360" w:lineRule="auto"/>
+        <w:rPr>
+          <w:rFonts w:ascii="Times" w:hAnsi="Times"/>
+          <w:sz w:val="24"/>
+          <w:szCs w:val="24"/>
+        </w:rPr>
+      </w:pPr>
+      <w:r>
+        <w:rPr>
+          <w:rFonts w:ascii="Times" w:eastAsia="Times New Roman" w:hAnsi="Times" w:cs="Times New Roman"/>
+          <w:bCs/>
+          <w:sz w:val="24"/>
+          <w:szCs w:val="24"/>
+        </w:rPr>
+        <w:t xml:space="preserve">the </w:t>
+      </w:r>
+      <w:r>
+        <w:rPr>
+          <w:rFonts w:ascii="Times" w:eastAsia="Times New Roman" w:hAnsi="Times" w:cs="Times New Roman"/>
+          <w:b/>
+          <w:bCs/>
+          <w:sz w:val="24"/>
+          <w:szCs w:val="24"/>
+        </w:rPr>
+        <w:t>source code</w:t>
+      </w:r>
+      <w:r>
+        <w:rPr>
+          <w:rFonts w:ascii="Times" w:eastAsia="Times New Roman" w:hAnsi="Times" w:cs="Times New Roman"/>
+          <w:bCs/>
+          <w:sz w:val="24"/>
+          <w:szCs w:val="24"/>
+        </w:rPr>
+        <w:t xml:space="preserve"> (be detailed about </w:t>
+      </w:r>
+      <w:r>
+        <w:rPr>
+          <w:rFonts w:ascii="Times" w:eastAsia="Times New Roman" w:hAnsi="Times" w:cs="Times New Roman"/>
+          <w:b/>
+          <w:bCs/>
+          <w:sz w:val="24"/>
+          <w:szCs w:val="24"/>
+        </w:rPr>
+        <w:t>which</w:t>
+      </w:r>
+      <w:r>
+        <w:rPr>
+          <w:rFonts w:ascii="Times" w:eastAsia="Times New Roman" w:hAnsi="Times" w:cs="Times New Roman"/>
+          <w:bCs/>
+          <w:sz w:val="24"/>
+          <w:szCs w:val="24"/>
+        </w:rPr>
+        <w:t xml:space="preserve"> parts of the system each team member contributed to and </w:t>
+      </w:r>
+      <w:r>
+        <w:rPr>
+          <w:rFonts w:ascii="Times" w:eastAsia="Times New Roman" w:hAnsi="Times" w:cs="Times New Roman"/>
+          <w:b/>
+          <w:bCs/>
+          <w:sz w:val="24"/>
+          <w:szCs w:val="24"/>
+        </w:rPr>
+        <w:t>how</w:t>
+      </w:r>
+      <w:r>
+        <w:rPr>
+          <w:rFonts w:ascii="Times" w:eastAsia="Times New Roman" w:hAnsi="Times" w:cs="Times New Roman"/>
+          <w:bCs/>
+          <w:sz w:val="24"/>
+          <w:szCs w:val="24"/>
+        </w:rPr>
+        <w:t>)</w:t>
+      </w:r>
+    </w:p>
+    <w:p>
+      <w:pPr>
+        <w:pStyle w:val="ListParagraph"/>
+        <w:numPr>
+          <w:ilvl w:val="0"/>
+          <w:numId w:val="4"/>
+        </w:numPr>
+        <w:spacing w:before="120" w:after="120" w:line="360" w:lineRule="auto"/>
+        <w:rPr>
+          <w:rFonts w:ascii="Times" w:hAnsi="Times"/>
+          <w:sz w:val="24"/>
+          <w:szCs w:val="24"/>
+        </w:rPr>
+      </w:pPr>
+      <w:r>
+        <w:rPr>
+          <w:rFonts w:ascii="Times" w:eastAsia="Times New Roman" w:hAnsi="Times" w:cs="Times New Roman"/>
+          <w:bCs/>
+          <w:sz w:val="24"/>
+          <w:szCs w:val="24"/>
+        </w:rPr>
+        <w:t>Harege Abay:</w:t>
+      </w:r>
+    </w:p>
+    <w:p>
+      <w:pPr>
+        <w:pStyle w:val="ListParagraph"/>
+        <w:numPr>
+          <w:ilvl w:val="1"/>
+          <w:numId w:val="4"/>
+        </w:numPr>
+        <w:spacing w:before="120" w:after="120" w:line="360" w:lineRule="auto"/>
+        <w:rPr>
+          <w:rFonts w:ascii="Times" w:hAnsi="Times"/>
+          <w:sz w:val="24"/>
+          <w:szCs w:val="24"/>
+        </w:rPr>
+      </w:pPr>
+      <w:r>
+        <w:rPr>
+          <w:rFonts w:ascii="Times" w:eastAsia="Times New Roman" w:hAnsi="Times" w:cs="Times New Roman"/>
+          <w:bCs/>
+          <w:sz w:val="24"/>
+          <w:szCs w:val="24"/>
+        </w:rPr>
+        <w:t>Partially designed the home and review pages and worked on the implementation.</w:t>
+      </w:r>
+    </w:p>
+    <w:p>
+      <w:pPr>
+        <w:pStyle w:val="ListParagraph"/>
+        <w:numPr>
+          <w:ilvl w:val="1"/>
+          <w:numId w:val="4"/>
+        </w:numPr>
+        <w:spacing w:before="120" w:after="120" w:line="360" w:lineRule="auto"/>
+        <w:rPr>
+          <w:rFonts w:ascii="Times" w:hAnsi="Times"/>
+          <w:sz w:val="24"/>
+          <w:szCs w:val="24"/>
+        </w:rPr>
+      </w:pPr>
+      <w:r>
+        <w:rPr>
+          <w:rFonts w:ascii="Times" w:eastAsia="Times New Roman" w:hAnsi="Times" w:cs="Times New Roman"/>
+          <w:bCs/>
+          <w:sz w:val="24"/>
+          <w:szCs w:val="24"/>
+        </w:rPr>
+        <w:t>Provided testing images.</w:t>
+      </w:r>
+    </w:p>
+    <w:p>
+      <w:pPr>
+        <w:pStyle w:val="ListParagraph"/>
+        <w:numPr>
+          <w:ilvl w:val="1"/>
+          <w:numId w:val="4"/>
+        </w:numPr>
+        <w:spacing w:before="120" w:after="120" w:line="360" w:lineRule="auto"/>
+        <w:rPr>
+          <w:rFonts w:ascii="Times" w:hAnsi="Times"/>
+          <w:sz w:val="24"/>
+          <w:szCs w:val="24"/>
+        </w:rPr>
+      </w:pPr>
+      <w:r>
+        <w:rPr>
+          <w:rFonts w:ascii="Times" w:eastAsia="Times New Roman" w:hAnsi="Times" w:cs="Times New Roman"/>
+          <w:bCs/>
+          <w:sz w:val="24"/>
+          <w:szCs w:val="24"/>
+        </w:rPr>
+        <w:t xml:space="preserve">Partially worked on accessing and adding image to the game module </w:t>
+      </w:r>
+    </w:p>
+    <w:p>
+      <w:pPr>
+        <w:pStyle w:val="ListParagraph"/>
+        <w:numPr>
+          <w:ilvl w:val="0"/>
+          <w:numId w:val="4"/>
+        </w:numPr>
+        <w:spacing w:before="120" w:after="120" w:line="360" w:lineRule="auto"/>
+        <w:rPr>
+          <w:rFonts w:ascii="Times New Roman" w:eastAsia="Times New Roman" w:hAnsi="Times New Roman" w:cs="Times New Roman"/>
+          <w:bCs/>
+        </w:rPr>
+      </w:pPr>
+      <w:r>
+        <w:rPr>
+          <w:rFonts w:ascii="Times" w:eastAsia="Times New Roman" w:hAnsi="Times" w:cs="Times New Roman"/>
+          <w:bCs/>
+          <w:sz w:val="24"/>
+          <w:szCs w:val="24"/>
+        </w:rPr>
+        <w:t>Taj Ali:</w:t>
+      </w:r>
+    </w:p>
+    <w:p>
+      <w:pPr>
+        <w:pStyle w:val="ListParagraph"/>
+        <w:numPr>
+          <w:ilvl w:val="1"/>
+          <w:numId w:val="4"/>
+        </w:numPr>
+        <w:spacing w:before="120" w:after="120" w:line="360" w:lineRule="auto"/>
+        <w:rPr>
+          <w:rFonts w:ascii="Times New Roman" w:eastAsia="Times New Roman" w:hAnsi="Times New Roman" w:cs="Times New Roman"/>
+          <w:bCs/>
+        </w:rPr>
+      </w:pPr>
+      <w:r>
+        <w:rPr>
+          <w:rFonts w:ascii="Times" w:eastAsia="Times New Roman" w:hAnsi="Times" w:cs="Times New Roman"/>
+          <w:bCs/>
+          <w:sz w:val="24"/>
+          <w:szCs w:val="24"/>
+        </w:rPr>
+        <w:t>Created the user login/logout system</w:t>
+      </w:r>
+    </w:p>
+    <w:p>
+      <w:pPr>
+        <w:pStyle w:val="ListParagraph"/>
+        <w:numPr>
+          <w:ilvl w:val="1"/>
+          <w:numId w:val="4"/>
+        </w:numPr>
+        <w:spacing w:before="120" w:after="120" w:line="360" w:lineRule="auto"/>
+        <w:rPr>
+          <w:rFonts w:ascii="Times New Roman" w:eastAsia="Times New Roman" w:hAnsi="Times New Roman" w:cs="Times New Roman"/>
+          <w:bCs/>
+        </w:rPr>
+      </w:pPr>
+      <w:r>
+        <w:rPr>
+          <w:rFonts w:ascii="Times" w:eastAsia="Times New Roman" w:hAnsi="Times" w:cs="Times New Roman"/>
+          <w:bCs/>
+          <w:sz w:val="24"/>
+          <w:szCs w:val="24"/>
+        </w:rPr>
+        <w:t>Added support for creating, updating, viewing, and deleting reviews</w:t>
+      </w:r>
+    </w:p>
+    <w:p>
+      <w:pPr>
+        <w:pStyle w:val="ListParagraph"/>
+        <w:numPr>
+          <w:ilvl w:val="1"/>
+          <w:numId w:val="4"/>
+        </w:numPr>
+        <w:spacing w:before="120" w:after="120" w:line="360" w:lineRule="auto"/>
+        <w:rPr>
+          <w:rFonts w:ascii="Times New Roman" w:eastAsia="Times New Roman" w:hAnsi="Times New Roman" w:cs="Times New Roman"/>
+          <w:bCs/>
+        </w:rPr>
+      </w:pPr>
+      <w:bookmarkStart w:id="1" w:name="__DdeLink__348_3795472223"/>
+      <w:r>
+        <w:rPr>
+          <w:rFonts w:ascii="Times" w:eastAsia="Times New Roman" w:hAnsi="Times" w:cs="Times New Roman"/>
+          <w:bCs/>
+          <w:sz w:val="24"/>
+          <w:szCs w:val="24"/>
+        </w:rPr>
+        <w:t>Initial design of website</w:t>
+      </w:r>
+      <w:bookmarkEnd w:id="1"/>
+    </w:p>
+    <w:p>
+      <w:pPr>
+        <w:pStyle w:val="ListParagraph"/>
+        <w:numPr>
+          <w:ilvl w:val="0"/>
+          <w:numId w:val="4"/>
+        </w:numPr>
+        <w:spacing w:before="120" w:after="120" w:line="360" w:lineRule="auto"/>
+        <w:rPr>
+          <w:rFonts w:ascii="Times New Roman" w:eastAsia="Times New Roman" w:hAnsi="Times New Roman" w:cs="Times New Roman"/>
+          <w:bCs/>
+        </w:rPr>
+      </w:pPr>
+      <w:r>
+        <w:rPr>
+          <w:rFonts w:ascii="Times" w:eastAsia="Times New Roman" w:hAnsi="Times" w:cs="Times New Roman"/>
+          <w:bCs/>
+          <w:sz w:val="24"/>
+          <w:szCs w:val="24"/>
+        </w:rPr>
+        <w:t>Tobe Osakwe</w:t>
+      </w:r>
+    </w:p>
+    <w:p>
+      <w:pPr>
+        <w:pStyle w:val="ListParagraph"/>
+        <w:numPr>
+          <w:ilvl w:val="1"/>
+          <w:numId w:val="4"/>
+        </w:numPr>
+        <w:spacing w:before="120" w:after="120" w:line="360" w:lineRule="auto"/>
+        <w:rPr>
+          <w:rFonts w:ascii="Times New Roman" w:eastAsia="Times New Roman" w:hAnsi="Times New Roman" w:cs="Times New Roman"/>
+          <w:bCs/>
+        </w:rPr>
+      </w:pPr>
+      <w:r>
+        <w:rPr>
+          <w:rFonts w:ascii="Times" w:eastAsia="Times New Roman" w:hAnsi="Times" w:cs="Times New Roman"/>
+          <w:bCs/>
+          <w:sz w:val="24"/>
+          <w:szCs w:val="24"/>
+        </w:rPr>
+        <w:t>Added the profile + edit profile page</w:t>
+      </w:r>
+    </w:p>
+    <w:p>
+      <w:pPr>
+        <w:pStyle w:val="ListParagraph"/>
+        <w:numPr>
+          <w:ilvl w:val="1"/>
+          <w:numId w:val="4"/>
+        </w:numPr>
+        <w:spacing w:before="120" w:after="120" w:line="360" w:lineRule="auto"/>
+        <w:rPr>
+          <w:rFonts w:ascii="Times New Roman" w:eastAsia="Times New Roman" w:hAnsi="Times New Roman" w:cs="Times New Roman"/>
+          <w:bCs/>
+        </w:rPr>
+      </w:pPr>
+      <w:r>
+        <w:rPr>
+          <w:rFonts w:ascii="Times" w:eastAsia="Times New Roman" w:hAnsi="Times" w:cs="Times New Roman"/>
+          <w:bCs/>
+          <w:sz w:val="24"/>
+          <w:szCs w:val="24"/>
+        </w:rPr>
+        <w:t>Added Games model, added game display page, and rating slider</w:t>
+      </w:r>
+    </w:p>
+    <w:p>
+      <w:pPr>
+        <w:pStyle w:val="ListParagraph"/>
+        <w:numPr>
+          <w:ilvl w:val="1"/>
+          <w:numId w:val="4"/>
+        </w:numPr>
+        <w:spacing w:before="120" w:after="120" w:line="360" w:lineRule="auto"/>
+        <w:rPr>
+          <w:rFonts w:ascii="Times New Roman" w:eastAsia="Times New Roman" w:hAnsi="Times New Roman" w:cs="Times New Roman"/>
+          <w:bCs/>
+        </w:rPr>
+      </w:pPr>
+      <w:r>
+        <w:rPr>
+          <w:rFonts w:ascii="Times" w:eastAsia="Times New Roman" w:hAnsi="Times" w:cs="Times New Roman"/>
+          <w:bCs/>
+          <w:sz w:val="24"/>
+          <w:szCs w:val="24"/>
+        </w:rPr>
+        <w:t>Added icons and additional JS scripts</w:t>
+      </w:r>
+    </w:p>
+    <w:p>
+      <w:pPr>
+        <w:pStyle w:val="ListParagraph"/>
+        <w:numPr>
+          <w:ilvl w:val="0"/>
+          <w:numId w:val="4"/>
+        </w:numPr>
+        <w:spacing w:before="120" w:after="120" w:line="360" w:lineRule="auto"/>
+        <w:rPr>
+          <w:rFonts w:ascii="Times New Roman" w:eastAsia="Times New Roman" w:hAnsi="Times New Roman" w:cs="Times New Roman"/>
+          <w:bCs/>
+        </w:rPr>
+      </w:pPr>
+      <w:r>
+        <w:rPr>
+          <w:rFonts w:ascii="Times" w:eastAsia="Times New Roman" w:hAnsi="Times" w:cs="Times New Roman"/>
+          <w:bCs/>
+          <w:sz w:val="24"/>
+          <w:szCs w:val="24"/>
+        </w:rPr>
+        <w:t>Vinson Thomas</w:t>
+      </w:r>
+    </w:p>
+    <w:p>
+      <w:pPr>
+        <w:pStyle w:val="ListParagraph"/>
+        <w:numPr>
+          <w:ilvl w:val="1"/>
+          <w:numId w:val="4"/>
+        </w:numPr>
+        <w:spacing w:before="120" w:after="120" w:line="360" w:lineRule="auto"/>
+        <w:rPr>
+          <w:rFonts w:ascii="Times New Roman" w:eastAsia="Times New Roman" w:hAnsi="Times New Roman" w:cs="Times New Roman"/>
+          <w:bCs/>
+        </w:rPr>
+      </w:pPr>
+      <w:r>
+        <w:rPr>
+          <w:rFonts w:ascii="Times" w:eastAsia="Times New Roman" w:hAnsi="Times" w:cs="Times New Roman"/>
+          <w:bCs/>
+          <w:sz w:val="24"/>
+          <w:szCs w:val="24"/>
+        </w:rPr>
+        <w:t>Worked on the models, migrations, views for the playthroughs application</w:t>
+      </w:r>
+    </w:p>
+    <w:p>
+      <w:pPr>
+        <w:pStyle w:val="ListParagraph"/>
+        <w:numPr>
+          <w:ilvl w:val="1"/>
+          <w:numId w:val="4"/>
+        </w:numPr>
+        <w:spacing w:before="120" w:after="120" w:line="360" w:lineRule="auto"/>
+        <w:rPr>
+          <w:rFonts w:ascii="Times New Roman" w:eastAsia="Times New Roman" w:hAnsi="Times New Roman" w:cs="Times New Roman"/>
+          <w:bCs/>
+        </w:rPr>
+      </w:pPr>
+      <w:r>
+        <w:rPr>
+          <w:rFonts w:ascii="Times" w:eastAsia="Times New Roman" w:hAnsi="Times" w:cs="Times New Roman"/>
+          <w:bCs/>
+          <w:sz w:val="24"/>
+          <w:szCs w:val="24"/>
+        </w:rPr>
+        <w:t>Worked on the webpage for playthroughs</w:t>
+      </w:r>
+    </w:p>
+    <w:p>
+      <w:pPr>
+        <w:pStyle w:val="ListParagraph"/>
+        <w:numPr>
+          <w:ilvl w:val="1"/>
+          <w:numId w:val="4"/>
+        </w:numPr>
+        <w:spacing w:before="120" w:after="120" w:line="360" w:lineRule="auto"/>
+        <w:rPr>
+          <w:rFonts w:ascii="Times New Roman" w:eastAsia="Times New Roman" w:hAnsi="Times New Roman" w:cs="Times New Roman"/>
+          <w:bCs/>
+        </w:rPr>
+      </w:pPr>
+      <w:r>
+        <w:rPr>
+          <w:rFonts w:ascii="Times" w:eastAsia="Times New Roman" w:hAnsi="Times" w:cs="Times New Roman"/>
+          <w:bCs/>
+          <w:sz w:val="24"/>
+          <w:szCs w:val="24"/>
+        </w:rPr>
+        <w:lastRenderedPageBreak/>
+        <w:t>Added uploading and playing videos for playthroughs</w:t>
+      </w:r>
+    </w:p>
+    <w:p>
+      <w:pPr>
+        <w:pStyle w:val="ListParagraph"/>
+        <w:spacing w:before="120" w:after="120" w:line="240" w:lineRule="auto"/>
+        <w:ind w:left="1440"/>
+        <w:rPr>
+          <w:rFonts w:ascii="Times" w:hAnsi="Times"/>
+          <w:sz w:val="24"/>
+          <w:szCs w:val="24"/>
+        </w:rPr>
+      </w:pPr>
+    </w:p>
+    <w:p>
+      <w:pPr>
+        <w:pStyle w:val="ListParagraph"/>
+        <w:numPr>
+          <w:ilvl w:val="1"/>
+          <w:numId w:val="1"/>
+        </w:numPr>
+        <w:spacing w:before="120" w:after="120" w:line="240" w:lineRule="auto"/>
+        <w:rPr>
+          <w:rFonts w:ascii="Times New Roman" w:eastAsia="Times New Roman" w:hAnsi="Times New Roman" w:cs="Times New Roman"/>
+          <w:bCs/>
+          <w:i/>
+        </w:rPr>
+      </w:pPr>
+      <w:r>
+        <w:rPr>
+          <w:rFonts w:ascii="Times" w:eastAsia="Times New Roman" w:hAnsi="Times" w:cs="Times New Roman"/>
+          <w:bCs/>
+          <w:sz w:val="24"/>
+          <w:szCs w:val="24"/>
+        </w:rPr>
+        <w:t xml:space="preserve">the </w:t>
+      </w:r>
+      <w:r>
+        <w:rPr>
+          <w:rFonts w:ascii="Times" w:eastAsia="Times New Roman" w:hAnsi="Times" w:cs="Times New Roman"/>
+          <w:b/>
+          <w:bCs/>
+          <w:sz w:val="24"/>
+          <w:szCs w:val="24"/>
+        </w:rPr>
+        <w:t>video or presentation</w:t>
+      </w:r>
+    </w:p>
+    <w:p>
+      <w:pPr>
+        <w:pStyle w:val="ListParagraph"/>
+        <w:spacing w:before="120" w:after="120" w:line="240" w:lineRule="auto"/>
+        <w:rPr>
+          <w:rFonts w:ascii="Times" w:eastAsia="Times New Roman" w:hAnsi="Times" w:cs="Times New Roman"/>
+          <w:bCs/>
+          <w:sz w:val="24"/>
+          <w:szCs w:val="24"/>
+        </w:rPr>
+      </w:pPr>
+    </w:p>
+    <w:p>
+      <w:pPr>
+        <w:pStyle w:val="ListParagraph"/>
+        <w:spacing w:before="120" w:after="120"/>
+        <w:ind w:firstLine="269"/>
+        <w:rPr>
+          <w:rFonts w:ascii="Times New Roman" w:eastAsia="Times New Roman" w:hAnsi="Times New Roman" w:cs="Times New Roman"/>
+          <w:bCs/>
+          <w:i/>
+        </w:rPr>
+      </w:pPr>
+      <w:r>
+        <w:rPr>
+          <w:rFonts w:ascii="Times" w:eastAsia="Times New Roman" w:hAnsi="Times" w:cs="Times New Roman"/>
+          <w:b/>
+          <w:bCs/>
+          <w:sz w:val="24"/>
+          <w:szCs w:val="24"/>
+        </w:rPr>
+        <w:t xml:space="preserve">Taj Ali </w:t>
+      </w:r>
+    </w:p>
+    <w:p>
+      <w:pPr>
+        <w:pStyle w:val="ListParagraph"/>
+        <w:spacing w:before="120" w:after="120"/>
+        <w:ind w:firstLine="269"/>
+        <w:rPr>
+          <w:rFonts w:ascii="Times New Roman" w:eastAsia="Times New Roman" w:hAnsi="Times New Roman" w:cs="Times New Roman"/>
+          <w:bCs/>
+          <w:i/>
+        </w:rPr>
+      </w:pPr>
+      <w:r>
+        <w:rPr>
+          <w:rFonts w:ascii="Times" w:eastAsia="Times New Roman" w:hAnsi="Times" w:cs="Times New Roman"/>
+          <w:b/>
+          <w:bCs/>
+          <w:sz w:val="24"/>
+          <w:szCs w:val="24"/>
+        </w:rPr>
+        <w:t>Harege Abay</w:t>
+      </w:r>
+    </w:p>
+    <w:p>
+      <w:pPr>
+        <w:pStyle w:val="ListParagraph"/>
+        <w:spacing w:before="120" w:after="120"/>
+        <w:ind w:firstLine="269"/>
+        <w:rPr>
+          <w:rFonts w:ascii="Times New Roman" w:eastAsia="Times New Roman" w:hAnsi="Times New Roman" w:cs="Times New Roman"/>
+          <w:bCs/>
+          <w:i/>
+        </w:rPr>
+      </w:pPr>
+      <w:r>
+        <w:rPr>
+          <w:rFonts w:ascii="Times" w:eastAsia="Times New Roman" w:hAnsi="Times" w:cs="Times New Roman"/>
+          <w:b/>
+          <w:bCs/>
+          <w:sz w:val="24"/>
+          <w:szCs w:val="24"/>
+        </w:rPr>
+        <w:t>Tobechukwu Osakwe</w:t>
+      </w:r>
+      <w:bookmarkStart w:id="2" w:name="_Hlk22409405"/>
+      <w:bookmarkEnd w:id="2"/>
+    </w:p>
+    <w:p>
+      <w:pPr>
+        <w:pStyle w:val="ListParagraph"/>
+        <w:spacing w:before="120" w:after="120"/>
+        <w:ind w:firstLine="269"/>
+        <w:rPr>
+          <w:rFonts w:ascii="Times New Roman" w:eastAsia="Times New Roman" w:hAnsi="Times New Roman" w:cs="Times New Roman"/>
+          <w:bCs/>
+          <w:i/>
+        </w:rPr>
+      </w:pPr>
+      <w:r>
+        <w:rPr>
+          <w:rFonts w:ascii="Times" w:eastAsia="Times New Roman" w:hAnsi="Times" w:cs="Times New Roman"/>
+          <w:b/>
+          <w:bCs/>
+          <w:sz w:val="24"/>
+          <w:szCs w:val="24"/>
+        </w:rPr>
+        <w:t>Vinson Thomas</w:t>
+      </w:r>
+    </w:p>
+    <w:p>
+      <w:pPr>
+        <w:pStyle w:val="ListParagraph"/>
+        <w:spacing w:before="120" w:after="120" w:line="240" w:lineRule="auto"/>
+        <w:rPr>
+          <w:rFonts w:ascii="Times" w:eastAsia="Times New Roman" w:hAnsi="Times" w:cs="Times New Roman"/>
+          <w:bCs/>
+          <w:sz w:val="24"/>
+          <w:szCs w:val="24"/>
+        </w:rPr>
+      </w:pPr>
+    </w:p>
+    <w:p>
+      <w:pPr>
+        <w:pStyle w:val="ListParagraph"/>
+        <w:spacing w:before="120" w:after="120" w:line="240" w:lineRule="auto"/>
+        <w:rPr>
+          <w:rFonts w:ascii="Times" w:eastAsia="Times New Roman" w:hAnsi="Times" w:cs="Times New Roman"/>
+          <w:bCs/>
+          <w:sz w:val="24"/>
+          <w:szCs w:val="24"/>
+        </w:rPr>
+      </w:pPr>
+    </w:p>
+    <w:p>
+      <w:pPr>
+        <w:pStyle w:val="ListParagraph"/>
+        <w:numPr>
+          <w:ilvl w:val="0"/>
+          <w:numId w:val="1"/>
+        </w:numPr>
+        <w:spacing w:before="120" w:after="120" w:line="240" w:lineRule="auto"/>
+        <w:rPr>
+          <w:rFonts w:ascii="Times New Roman" w:eastAsia="Times New Roman" w:hAnsi="Times New Roman" w:cs="Times New Roman"/>
+          <w:b/>
+          <w:bCs/>
+        </w:rPr>
+      </w:pPr>
+      <w:r>
+        <w:rPr>
+          <w:rFonts w:ascii="Times" w:eastAsia="Times New Roman" w:hAnsi="Times" w:cs="Times New Roman"/>
+          <w:b/>
+          <w:bCs/>
+          <w:sz w:val="24"/>
+          <w:szCs w:val="24"/>
+        </w:rPr>
+        <w:t>Plans for the next increment</w:t>
       </w:r>
     </w:p>
     <w:p>
@@ -495,7 +1566,7 @@
           <w:ilvl w:val="0"/>
           <w:numId w:val="3"/>
         </w:numPr>
-        <w:spacing w:before="120" w:after="120" w:line="240" w:lineRule="auto"/>
+        <w:spacing w:before="120" w:after="120" w:line="360" w:lineRule="auto"/>
         <w:rPr>
           <w:rFonts w:ascii="Times New Roman" w:eastAsia="Times New Roman" w:hAnsi="Times New Roman" w:cs="Times New Roman"/>
           <w:bCs/>
@@ -509,1255 +1580,7 @@
           <w:sz w:val="24"/>
           <w:szCs w:val="24"/>
         </w:rPr>
-        <w:t xml:space="preserve">So far, our project implementation is on track with constant commits and refining of each </w:t>
-      </w:r>
-      <w:r>
-        <w:rPr>
-          <w:rFonts w:ascii="Times" w:eastAsia="Times New Roman" w:hAnsi="Times" w:cs="Times New Roman"/>
-          <w:bCs/>
-          <w:sz w:val="24"/>
-          <w:szCs w:val="24"/>
-        </w:rPr>
-        <w:t>other’s code</w:t>
-      </w:r>
-    </w:p>
-    <w:p>
-      <w:pPr>
-        <w:spacing w:before="120" w:after="120" w:line="240" w:lineRule="auto"/>
-        <w:ind w:left="720"/>
-        <w:rPr>
-          <w:rFonts w:ascii="Times" w:eastAsia="Times New Roman" w:hAnsi="Times" w:cs="Times New Roman"/>
-          <w:b/>
-          <w:bCs/>
-          <w:sz w:val="24"/>
-          <w:szCs w:val="24"/>
-        </w:rPr>
-      </w:pPr>
-    </w:p>
-    <w:p>
-      <w:pPr>
-        <w:spacing w:before="120" w:after="120" w:line="240" w:lineRule="auto"/>
-        <w:rPr>
-          <w:rFonts w:ascii="Times New Roman" w:eastAsia="Times New Roman" w:hAnsi="Times New Roman" w:cs="Times New Roman"/>
-          <w:b/>
-          <w:bCs/>
-        </w:rPr>
-      </w:pPr>
-      <w:r>
-        <w:rPr>
-          <w:rFonts w:ascii="Times" w:eastAsia="Times New Roman" w:hAnsi="Times" w:cs="Times New Roman"/>
-          <w:b/>
-          <w:bCs/>
-          <w:sz w:val="24"/>
-          <w:szCs w:val="24"/>
-        </w:rPr>
-        <w:t>Challenges, changes in the plan and scope of the project and things that went wrong during this increment</w:t>
-      </w:r>
-    </w:p>
-    <w:p>
-      <w:pPr>
-        <w:pStyle w:val="ListParagraph"/>
-        <w:spacing w:before="120" w:after="120" w:line="360" w:lineRule="auto"/>
-        <w:ind w:left="1440"/>
-        <w:rPr>
-          <w:rFonts w:ascii="Times" w:eastAsia="Times New Roman" w:hAnsi="Times" w:cs="Times New Roman"/>
-          <w:sz w:val="24"/>
-          <w:szCs w:val="24"/>
-        </w:rPr>
-      </w:pPr>
-    </w:p>
-    <w:p>
-      <w:pPr>
-        <w:pStyle w:val="ListParagraph"/>
-        <w:numPr>
-          <w:ilvl w:val="0"/>
-          <w:numId w:val="5"/>
-        </w:numPr>
-        <w:spacing w:before="120" w:after="120" w:line="360" w:lineRule="auto"/>
-        <w:rPr>
-          <w:rFonts w:ascii="Times" w:hAnsi="Times"/>
-          <w:sz w:val="24"/>
-          <w:szCs w:val="24"/>
-        </w:rPr>
-      </w:pPr>
-      <w:r>
-        <w:rPr>
-          <w:rFonts w:ascii="Times" w:eastAsia="Times New Roman" w:hAnsi="Times" w:cs="Times New Roman"/>
-          <w:sz w:val="24"/>
-          <w:szCs w:val="24"/>
-        </w:rPr>
-        <w:lastRenderedPageBreak/>
-        <w:t xml:space="preserve"> Some of us were fairly very new to the Django web framework language; </w:t>
-      </w:r>
-      <w:proofErr w:type="gramStart"/>
-      <w:r>
-        <w:rPr>
-          <w:rFonts w:ascii="Times" w:eastAsia="Times New Roman" w:hAnsi="Times" w:cs="Times New Roman"/>
-          <w:sz w:val="24"/>
-          <w:szCs w:val="24"/>
-        </w:rPr>
-        <w:t>Therefore</w:t>
-      </w:r>
-      <w:proofErr w:type="gramEnd"/>
-      <w:r>
-        <w:rPr>
-          <w:rFonts w:ascii="Times" w:eastAsia="Times New Roman" w:hAnsi="Times" w:cs="Times New Roman"/>
-          <w:sz w:val="24"/>
-          <w:szCs w:val="24"/>
-        </w:rPr>
-        <w:t xml:space="preserve"> we were forced to spend extra time to get our </w:t>
-      </w:r>
-      <w:proofErr w:type="spellStart"/>
-      <w:r>
-        <w:rPr>
-          <w:rFonts w:ascii="Times" w:eastAsia="Times New Roman" w:hAnsi="Times" w:cs="Times New Roman"/>
-          <w:sz w:val="24"/>
-          <w:szCs w:val="24"/>
-        </w:rPr>
-        <w:t>self fam</w:t>
-      </w:r>
-      <w:r>
-        <w:rPr>
-          <w:rFonts w:ascii="Times" w:eastAsia="Times New Roman" w:hAnsi="Times" w:cs="Times New Roman"/>
-          <w:sz w:val="24"/>
-          <w:szCs w:val="24"/>
-        </w:rPr>
-        <w:t>iliar</w:t>
-      </w:r>
-      <w:proofErr w:type="spellEnd"/>
-      <w:r>
-        <w:rPr>
-          <w:rFonts w:ascii="Times" w:eastAsia="Times New Roman" w:hAnsi="Times" w:cs="Times New Roman"/>
-          <w:sz w:val="24"/>
-          <w:szCs w:val="24"/>
-        </w:rPr>
-        <w:t xml:space="preserve"> with the framework.</w:t>
-      </w:r>
-    </w:p>
-    <w:p>
-      <w:pPr>
-        <w:pStyle w:val="ListParagraph"/>
-        <w:numPr>
-          <w:ilvl w:val="0"/>
-          <w:numId w:val="5"/>
-        </w:numPr>
-        <w:spacing w:before="120" w:after="120" w:line="360" w:lineRule="auto"/>
-        <w:rPr>
-          <w:rFonts w:ascii="Times" w:hAnsi="Times"/>
-          <w:sz w:val="24"/>
-          <w:szCs w:val="24"/>
-        </w:rPr>
-      </w:pPr>
-      <w:r>
-        <w:rPr>
-          <w:rFonts w:ascii="Times" w:eastAsia="Times New Roman" w:hAnsi="Times" w:cs="Times New Roman"/>
-          <w:sz w:val="24"/>
-          <w:szCs w:val="24"/>
-        </w:rPr>
-        <w:t xml:space="preserve">At </w:t>
-      </w:r>
-      <w:proofErr w:type="gramStart"/>
-      <w:r>
-        <w:rPr>
-          <w:rFonts w:ascii="Times" w:eastAsia="Times New Roman" w:hAnsi="Times" w:cs="Times New Roman"/>
-          <w:sz w:val="24"/>
-          <w:szCs w:val="24"/>
-        </w:rPr>
-        <w:t>first</w:t>
-      </w:r>
-      <w:proofErr w:type="gramEnd"/>
-      <w:r>
-        <w:rPr>
-          <w:rFonts w:ascii="Times" w:eastAsia="Times New Roman" w:hAnsi="Times" w:cs="Times New Roman"/>
-          <w:sz w:val="24"/>
-          <w:szCs w:val="24"/>
-        </w:rPr>
-        <w:t xml:space="preserve"> we couldn’t get the MYSQL to work so we have to use SQLite. Since MYSQL more powerful than SQLite we have planned to use MYSQL.</w:t>
-      </w:r>
-    </w:p>
-    <w:p>
-      <w:pPr>
-        <w:pStyle w:val="ListParagraph"/>
-        <w:numPr>
-          <w:ilvl w:val="0"/>
-          <w:numId w:val="5"/>
-        </w:numPr>
-        <w:spacing w:before="120" w:after="120" w:line="360" w:lineRule="auto"/>
-        <w:rPr>
-          <w:rFonts w:ascii="Times" w:hAnsi="Times"/>
-          <w:sz w:val="24"/>
-          <w:szCs w:val="24"/>
-        </w:rPr>
-      </w:pPr>
-      <w:r>
-        <w:rPr>
-          <w:rFonts w:ascii="Times" w:eastAsia="Times New Roman" w:hAnsi="Times" w:cs="Times New Roman"/>
-          <w:sz w:val="24"/>
-          <w:szCs w:val="24"/>
-        </w:rPr>
-        <w:t xml:space="preserve"> Also, three of us has a long </w:t>
-      </w:r>
-      <w:proofErr w:type="gramStart"/>
-      <w:r>
-        <w:rPr>
-          <w:rFonts w:ascii="Times" w:eastAsia="Times New Roman" w:hAnsi="Times" w:cs="Times New Roman"/>
-          <w:sz w:val="24"/>
-          <w:szCs w:val="24"/>
-        </w:rPr>
-        <w:t>hours</w:t>
-      </w:r>
-      <w:proofErr w:type="gramEnd"/>
-      <w:r>
-        <w:rPr>
-          <w:rFonts w:ascii="Times" w:eastAsia="Times New Roman" w:hAnsi="Times" w:cs="Times New Roman"/>
-          <w:sz w:val="24"/>
-          <w:szCs w:val="24"/>
-        </w:rPr>
-        <w:t xml:space="preserve"> job and that has </w:t>
-      </w:r>
-      <w:proofErr w:type="spellStart"/>
-      <w:r>
-        <w:rPr>
-          <w:rFonts w:ascii="Times" w:eastAsia="Times New Roman" w:hAnsi="Times" w:cs="Times New Roman"/>
-          <w:sz w:val="24"/>
-          <w:szCs w:val="24"/>
-        </w:rPr>
-        <w:t>partitially</w:t>
-      </w:r>
-      <w:proofErr w:type="spellEnd"/>
-      <w:r>
-        <w:rPr>
-          <w:rFonts w:ascii="Times" w:eastAsia="Times New Roman" w:hAnsi="Times" w:cs="Times New Roman"/>
-          <w:sz w:val="24"/>
-          <w:szCs w:val="24"/>
-        </w:rPr>
-        <w:t xml:space="preserve"> affected our progress.</w:t>
-      </w:r>
-    </w:p>
-    <w:p>
-      <w:pPr>
-        <w:pStyle w:val="ListParagraph"/>
-        <w:spacing w:before="120" w:after="120" w:line="360" w:lineRule="auto"/>
-        <w:ind w:left="360"/>
-        <w:rPr>
-          <w:rFonts w:ascii="Times" w:eastAsia="Times New Roman" w:hAnsi="Times" w:cs="Times New Roman"/>
-          <w:sz w:val="24"/>
-          <w:szCs w:val="24"/>
-        </w:rPr>
-      </w:pPr>
-    </w:p>
-    <w:p>
-      <w:pPr>
-        <w:pStyle w:val="ListParagraph"/>
-        <w:spacing w:before="120" w:after="120" w:line="240" w:lineRule="auto"/>
-        <w:ind w:left="360"/>
-        <w:rPr>
-          <w:rFonts w:ascii="Times" w:eastAsia="Times New Roman" w:hAnsi="Times" w:cs="Times New Roman"/>
-          <w:sz w:val="24"/>
-          <w:szCs w:val="24"/>
-        </w:rPr>
-      </w:pPr>
-    </w:p>
-    <w:p>
-      <w:pPr>
-        <w:pStyle w:val="ListParagraph"/>
-        <w:numPr>
-          <w:ilvl w:val="0"/>
-          <w:numId w:val="1"/>
-        </w:numPr>
-        <w:spacing w:before="120" w:after="120" w:line="240" w:lineRule="auto"/>
-        <w:rPr>
-          <w:rFonts w:ascii="Times New Roman" w:eastAsia="Times New Roman" w:hAnsi="Times New Roman" w:cs="Times New Roman"/>
-          <w:b/>
-          <w:bCs/>
-        </w:rPr>
-      </w:pPr>
-      <w:r>
-        <w:rPr>
-          <w:rFonts w:ascii="Times" w:eastAsia="Times New Roman" w:hAnsi="Times" w:cs="Times New Roman"/>
-          <w:b/>
-          <w:bCs/>
-          <w:sz w:val="24"/>
-          <w:szCs w:val="24"/>
-        </w:rPr>
-        <w:t>Tea</w:t>
-      </w:r>
-      <w:r>
-        <w:rPr>
-          <w:rFonts w:ascii="Times" w:eastAsia="Times New Roman" w:hAnsi="Times" w:cs="Times New Roman"/>
-          <w:b/>
-          <w:bCs/>
-          <w:sz w:val="24"/>
-          <w:szCs w:val="24"/>
-        </w:rPr>
-        <w:t>m Member Contribution for this increment</w:t>
-      </w:r>
-    </w:p>
-    <w:p>
-      <w:pPr>
-        <w:spacing w:before="120" w:after="120" w:line="240" w:lineRule="auto"/>
-        <w:ind w:left="360"/>
-        <w:rPr>
-          <w:rFonts w:ascii="Times" w:hAnsi="Times"/>
-          <w:sz w:val="24"/>
-          <w:szCs w:val="24"/>
-        </w:rPr>
-      </w:pPr>
-      <w:r>
-        <w:rPr>
-          <w:rFonts w:ascii="Times" w:eastAsia="Times New Roman" w:hAnsi="Times" w:cs="Times New Roman"/>
-          <w:bCs/>
-          <w:sz w:val="24"/>
-          <w:szCs w:val="24"/>
-        </w:rPr>
-        <w:t xml:space="preserve">Please list each individual member and their contributions to </w:t>
-      </w:r>
-      <w:r>
-        <w:rPr>
-          <w:rFonts w:ascii="Times" w:eastAsia="Times New Roman" w:hAnsi="Times" w:cs="Times New Roman"/>
-          <w:b/>
-          <w:sz w:val="24"/>
-          <w:szCs w:val="24"/>
-        </w:rPr>
-        <w:t>each of the deliverables in this increment</w:t>
-      </w:r>
-      <w:r>
-        <w:rPr>
-          <w:rFonts w:ascii="Times" w:eastAsia="Times New Roman" w:hAnsi="Times" w:cs="Times New Roman"/>
-          <w:bCs/>
-          <w:sz w:val="24"/>
-          <w:szCs w:val="24"/>
-        </w:rPr>
-        <w:t xml:space="preserve"> (be as detailed as possible). In other words, describe the contribution of each team member to:</w:t>
-      </w:r>
-    </w:p>
-    <w:p>
-      <w:pPr>
-        <w:pStyle w:val="ListParagraph"/>
-        <w:numPr>
-          <w:ilvl w:val="1"/>
-          <w:numId w:val="1"/>
-        </w:numPr>
-        <w:spacing w:before="120" w:after="120" w:line="360" w:lineRule="auto"/>
-        <w:rPr>
-          <w:rFonts w:ascii="Times" w:hAnsi="Times"/>
-          <w:sz w:val="24"/>
-          <w:szCs w:val="24"/>
-        </w:rPr>
-      </w:pPr>
-      <w:r>
-        <w:rPr>
-          <w:rFonts w:ascii="Times" w:eastAsia="Times New Roman" w:hAnsi="Times" w:cs="Times New Roman"/>
-          <w:bCs/>
-          <w:sz w:val="24"/>
-          <w:szCs w:val="24"/>
-        </w:rPr>
-        <w:t xml:space="preserve">the </w:t>
-      </w:r>
-      <w:r>
-        <w:rPr>
-          <w:rFonts w:ascii="Times" w:eastAsia="Times New Roman" w:hAnsi="Times" w:cs="Times New Roman"/>
-          <w:b/>
-          <w:bCs/>
-          <w:sz w:val="24"/>
-          <w:szCs w:val="24"/>
-        </w:rPr>
-        <w:t xml:space="preserve">progress </w:t>
-      </w:r>
-      <w:r>
-        <w:rPr>
-          <w:rFonts w:ascii="Times" w:eastAsia="Times New Roman" w:hAnsi="Times" w:cs="Times New Roman"/>
-          <w:b/>
-          <w:bCs/>
-          <w:sz w:val="24"/>
-          <w:szCs w:val="24"/>
-        </w:rPr>
-        <w:t>report</w:t>
-      </w:r>
-      <w:r>
-        <w:rPr>
-          <w:rFonts w:ascii="Times" w:eastAsia="Times New Roman" w:hAnsi="Times" w:cs="Times New Roman"/>
-          <w:bCs/>
-          <w:sz w:val="24"/>
-          <w:szCs w:val="24"/>
-        </w:rPr>
-        <w:t>, including the sections they wrote or contributed to</w:t>
-      </w:r>
-    </w:p>
-    <w:p>
-      <w:pPr>
-        <w:pStyle w:val="ListParagraph"/>
-        <w:numPr>
-          <w:ilvl w:val="2"/>
-          <w:numId w:val="1"/>
-        </w:numPr>
-        <w:spacing w:before="120" w:after="120" w:line="360" w:lineRule="auto"/>
-        <w:rPr>
-          <w:rFonts w:ascii="Times" w:hAnsi="Times"/>
-          <w:sz w:val="24"/>
-          <w:szCs w:val="24"/>
-        </w:rPr>
-      </w:pPr>
-      <w:r>
-        <w:rPr>
-          <w:rFonts w:ascii="Times" w:eastAsia="Times New Roman" w:hAnsi="Times" w:cs="Times New Roman"/>
-          <w:bCs/>
-          <w:sz w:val="24"/>
-          <w:szCs w:val="24"/>
-        </w:rPr>
-        <w:t>We all got together as a group to work on the documents</w:t>
-      </w:r>
-    </w:p>
-    <w:p>
-      <w:pPr>
-        <w:pStyle w:val="ListParagraph"/>
-        <w:numPr>
-          <w:ilvl w:val="1"/>
-          <w:numId w:val="1"/>
-        </w:numPr>
-        <w:spacing w:before="120" w:after="120" w:line="360" w:lineRule="auto"/>
-        <w:rPr>
-          <w:rFonts w:ascii="Times New Roman" w:eastAsia="Times New Roman" w:hAnsi="Times New Roman" w:cs="Times New Roman"/>
-          <w:b/>
-          <w:bCs/>
-          <w:i/>
-        </w:rPr>
-      </w:pPr>
-      <w:r>
-        <w:rPr>
-          <w:rFonts w:ascii="Times" w:eastAsia="Times New Roman" w:hAnsi="Times" w:cs="Times New Roman"/>
-          <w:bCs/>
-          <w:sz w:val="24"/>
-          <w:szCs w:val="24"/>
-        </w:rPr>
-        <w:t xml:space="preserve">the </w:t>
-      </w:r>
-      <w:r>
-        <w:rPr>
-          <w:rFonts w:ascii="Times" w:eastAsia="Times New Roman" w:hAnsi="Times" w:cs="Times New Roman"/>
-          <w:b/>
-          <w:bCs/>
-          <w:sz w:val="24"/>
-          <w:szCs w:val="24"/>
-        </w:rPr>
-        <w:t>requirements and design document</w:t>
-      </w:r>
-      <w:r>
-        <w:rPr>
-          <w:rFonts w:ascii="Times" w:eastAsia="Times New Roman" w:hAnsi="Times" w:cs="Times New Roman"/>
-          <w:bCs/>
-          <w:sz w:val="24"/>
-          <w:szCs w:val="24"/>
-        </w:rPr>
-        <w:t>, including the sections they wrote or contributed to</w:t>
-      </w:r>
-    </w:p>
-    <w:p>
-      <w:pPr>
-        <w:pStyle w:val="ListParagraph"/>
-        <w:numPr>
-          <w:ilvl w:val="2"/>
-          <w:numId w:val="1"/>
-        </w:numPr>
-        <w:spacing w:before="120" w:after="120" w:line="360" w:lineRule="auto"/>
-        <w:rPr>
-          <w:rFonts w:ascii="Times" w:hAnsi="Times"/>
-          <w:sz w:val="24"/>
-          <w:szCs w:val="24"/>
-        </w:rPr>
-      </w:pPr>
-      <w:r>
-        <w:rPr>
-          <w:rFonts w:ascii="Times" w:eastAsia="Times New Roman" w:hAnsi="Times" w:cs="Times New Roman"/>
-          <w:bCs/>
-          <w:sz w:val="24"/>
-          <w:szCs w:val="24"/>
-        </w:rPr>
-        <w:t xml:space="preserve">We all got together as a group to work on the </w:t>
-      </w:r>
-      <w:r>
-        <w:rPr>
-          <w:rFonts w:ascii="Times" w:eastAsia="Times New Roman" w:hAnsi="Times" w:cs="Times New Roman"/>
-          <w:bCs/>
-          <w:sz w:val="24"/>
-          <w:szCs w:val="24"/>
-        </w:rPr>
-        <w:t>documents</w:t>
-      </w:r>
-    </w:p>
-    <w:p>
-      <w:pPr>
-        <w:pStyle w:val="ListParagraph"/>
-        <w:numPr>
-          <w:ilvl w:val="2"/>
-          <w:numId w:val="1"/>
-        </w:numPr>
-        <w:spacing w:before="120" w:after="120" w:line="360" w:lineRule="auto"/>
-        <w:rPr>
-          <w:rFonts w:ascii="Times" w:hAnsi="Times"/>
-          <w:sz w:val="24"/>
-          <w:szCs w:val="24"/>
-        </w:rPr>
-      </w:pPr>
-      <w:r>
-        <w:rPr>
-          <w:rFonts w:ascii="Times" w:eastAsia="Times New Roman" w:hAnsi="Times" w:cs="Times New Roman"/>
-          <w:bCs/>
-          <w:sz w:val="24"/>
-          <w:szCs w:val="24"/>
-        </w:rPr>
-        <w:t>Vinson Thomas: Created the use case diagram and class diagram</w:t>
-      </w:r>
-    </w:p>
-    <w:p>
-      <w:pPr>
-        <w:pStyle w:val="ListParagraph"/>
-        <w:numPr>
-          <w:ilvl w:val="1"/>
-          <w:numId w:val="1"/>
-        </w:numPr>
-        <w:spacing w:before="120" w:after="120" w:line="360" w:lineRule="auto"/>
-        <w:rPr>
-          <w:rFonts w:ascii="Times" w:hAnsi="Times"/>
-          <w:sz w:val="24"/>
-          <w:szCs w:val="24"/>
-        </w:rPr>
-      </w:pPr>
-      <w:r>
-        <w:rPr>
-          <w:rFonts w:ascii="Times" w:eastAsia="Times New Roman" w:hAnsi="Times" w:cs="Times New Roman"/>
-          <w:bCs/>
-          <w:sz w:val="24"/>
-          <w:szCs w:val="24"/>
-        </w:rPr>
-        <w:t xml:space="preserve">the </w:t>
-      </w:r>
-      <w:r>
-        <w:rPr>
-          <w:rFonts w:ascii="Times" w:eastAsia="Times New Roman" w:hAnsi="Times" w:cs="Times New Roman"/>
-          <w:b/>
-          <w:bCs/>
-          <w:sz w:val="24"/>
-          <w:szCs w:val="24"/>
-        </w:rPr>
-        <w:t>implementation and testing document</w:t>
-      </w:r>
-      <w:r>
-        <w:rPr>
-          <w:rFonts w:ascii="Times" w:eastAsia="Times New Roman" w:hAnsi="Times" w:cs="Times New Roman"/>
-          <w:bCs/>
-          <w:sz w:val="24"/>
-          <w:szCs w:val="24"/>
-        </w:rPr>
-        <w:t>, including the sections they wrote or contributed to</w:t>
-      </w:r>
-    </w:p>
-    <w:p>
-      <w:pPr>
-        <w:pStyle w:val="ListParagraph"/>
-        <w:numPr>
-          <w:ilvl w:val="2"/>
-          <w:numId w:val="1"/>
-        </w:numPr>
-        <w:spacing w:before="120" w:after="120" w:line="360" w:lineRule="auto"/>
-        <w:rPr>
-          <w:rFonts w:ascii="Times" w:hAnsi="Times"/>
-          <w:sz w:val="24"/>
-          <w:szCs w:val="24"/>
-        </w:rPr>
-      </w:pPr>
-      <w:r>
-        <w:rPr>
-          <w:rFonts w:ascii="Times" w:eastAsia="Times New Roman" w:hAnsi="Times" w:cs="Times New Roman"/>
-          <w:bCs/>
-          <w:sz w:val="24"/>
-          <w:szCs w:val="24"/>
-        </w:rPr>
-        <w:t>We all got together as a group to work on the documents</w:t>
-      </w:r>
-    </w:p>
-    <w:p>
-      <w:pPr>
-        <w:pStyle w:val="ListParagraph"/>
-        <w:numPr>
-          <w:ilvl w:val="1"/>
-          <w:numId w:val="1"/>
-        </w:numPr>
-        <w:spacing w:before="120" w:after="120" w:line="360" w:lineRule="auto"/>
-        <w:rPr>
-          <w:rFonts w:ascii="Times" w:hAnsi="Times"/>
-          <w:sz w:val="24"/>
-          <w:szCs w:val="24"/>
-        </w:rPr>
-      </w:pPr>
-      <w:r>
-        <w:rPr>
-          <w:rFonts w:ascii="Times" w:eastAsia="Times New Roman" w:hAnsi="Times" w:cs="Times New Roman"/>
-          <w:bCs/>
-          <w:sz w:val="24"/>
-          <w:szCs w:val="24"/>
-        </w:rPr>
-        <w:t xml:space="preserve">the </w:t>
-      </w:r>
-      <w:r>
-        <w:rPr>
-          <w:rFonts w:ascii="Times" w:eastAsia="Times New Roman" w:hAnsi="Times" w:cs="Times New Roman"/>
-          <w:b/>
-          <w:bCs/>
-          <w:sz w:val="24"/>
-          <w:szCs w:val="24"/>
-        </w:rPr>
-        <w:t>source code</w:t>
-      </w:r>
-      <w:r>
-        <w:rPr>
-          <w:rFonts w:ascii="Times" w:eastAsia="Times New Roman" w:hAnsi="Times" w:cs="Times New Roman"/>
-          <w:bCs/>
-          <w:sz w:val="24"/>
-          <w:szCs w:val="24"/>
-        </w:rPr>
-        <w:t xml:space="preserve"> (be detailed about </w:t>
-      </w:r>
-      <w:r>
-        <w:rPr>
-          <w:rFonts w:ascii="Times" w:eastAsia="Times New Roman" w:hAnsi="Times" w:cs="Times New Roman"/>
-          <w:b/>
-          <w:bCs/>
-          <w:sz w:val="24"/>
-          <w:szCs w:val="24"/>
-        </w:rPr>
-        <w:t>which</w:t>
-      </w:r>
-      <w:r>
-        <w:rPr>
-          <w:rFonts w:ascii="Times" w:eastAsia="Times New Roman" w:hAnsi="Times" w:cs="Times New Roman"/>
-          <w:bCs/>
-          <w:sz w:val="24"/>
-          <w:szCs w:val="24"/>
-        </w:rPr>
-        <w:t xml:space="preserve"> parts of the system each team member contributed to and </w:t>
-      </w:r>
-      <w:r>
-        <w:rPr>
-          <w:rFonts w:ascii="Times" w:eastAsia="Times New Roman" w:hAnsi="Times" w:cs="Times New Roman"/>
-          <w:b/>
-          <w:bCs/>
-          <w:sz w:val="24"/>
-          <w:szCs w:val="24"/>
-        </w:rPr>
-        <w:t>how</w:t>
-      </w:r>
-      <w:r>
-        <w:rPr>
-          <w:rFonts w:ascii="Times" w:eastAsia="Times New Roman" w:hAnsi="Times" w:cs="Times New Roman"/>
-          <w:bCs/>
-          <w:sz w:val="24"/>
-          <w:szCs w:val="24"/>
-        </w:rPr>
-        <w:t>)</w:t>
-      </w:r>
-    </w:p>
-    <w:p>
-      <w:pPr>
-        <w:pStyle w:val="ListParagraph"/>
-        <w:numPr>
-          <w:ilvl w:val="0"/>
-          <w:numId w:val="4"/>
-        </w:numPr>
-        <w:spacing w:before="120" w:after="120" w:line="360" w:lineRule="auto"/>
-        <w:rPr>
-          <w:rFonts w:ascii="Times" w:hAnsi="Times"/>
-          <w:sz w:val="24"/>
-          <w:szCs w:val="24"/>
-        </w:rPr>
-      </w:pPr>
-      <w:r>
-        <w:rPr>
-          <w:rFonts w:ascii="Times" w:eastAsia="Times New Roman" w:hAnsi="Times" w:cs="Times New Roman"/>
-          <w:bCs/>
-          <w:sz w:val="24"/>
-          <w:szCs w:val="24"/>
-        </w:rPr>
-        <w:t>Harege Abay:</w:t>
-      </w:r>
-    </w:p>
-    <w:p>
-      <w:pPr>
-        <w:pStyle w:val="ListParagraph"/>
-        <w:numPr>
-          <w:ilvl w:val="1"/>
-          <w:numId w:val="4"/>
-        </w:numPr>
-        <w:spacing w:before="120" w:after="120" w:line="360" w:lineRule="auto"/>
-        <w:rPr>
-          <w:rFonts w:ascii="Times" w:hAnsi="Times"/>
-          <w:sz w:val="24"/>
-          <w:szCs w:val="24"/>
-        </w:rPr>
-      </w:pPr>
-      <w:r>
-        <w:rPr>
-          <w:rFonts w:ascii="Times" w:eastAsia="Times New Roman" w:hAnsi="Times" w:cs="Times New Roman"/>
-          <w:bCs/>
-          <w:sz w:val="24"/>
-          <w:szCs w:val="24"/>
-        </w:rPr>
-        <w:t>Partially designed the home and review pages and worked on the implementation.</w:t>
-      </w:r>
-    </w:p>
-    <w:p>
-      <w:pPr>
-        <w:pStyle w:val="ListParagraph"/>
-        <w:numPr>
-          <w:ilvl w:val="1"/>
-          <w:numId w:val="4"/>
-        </w:numPr>
-        <w:spacing w:before="120" w:after="120" w:line="360" w:lineRule="auto"/>
-        <w:rPr>
-          <w:rFonts w:ascii="Times" w:hAnsi="Times"/>
-          <w:sz w:val="24"/>
-          <w:szCs w:val="24"/>
-        </w:rPr>
-      </w:pPr>
-      <w:r>
-        <w:rPr>
-          <w:rFonts w:ascii="Times" w:eastAsia="Times New Roman" w:hAnsi="Times" w:cs="Times New Roman"/>
-          <w:bCs/>
-          <w:sz w:val="24"/>
-          <w:szCs w:val="24"/>
-        </w:rPr>
-        <w:t>Provided testing images.</w:t>
-      </w:r>
-    </w:p>
-    <w:p>
-      <w:pPr>
-        <w:pStyle w:val="ListParagraph"/>
-        <w:numPr>
-          <w:ilvl w:val="1"/>
-          <w:numId w:val="4"/>
-        </w:numPr>
-        <w:spacing w:before="120" w:after="120" w:line="360" w:lineRule="auto"/>
-        <w:rPr>
-          <w:rFonts w:ascii="Times" w:hAnsi="Times"/>
-          <w:sz w:val="24"/>
-          <w:szCs w:val="24"/>
-        </w:rPr>
-      </w:pPr>
-      <w:r>
-        <w:rPr>
-          <w:rFonts w:ascii="Times" w:eastAsia="Times New Roman" w:hAnsi="Times" w:cs="Times New Roman"/>
-          <w:bCs/>
-          <w:sz w:val="24"/>
-          <w:szCs w:val="24"/>
-        </w:rPr>
-        <w:t xml:space="preserve">Partially worked on accessing and adding image to the game module </w:t>
-      </w:r>
-    </w:p>
-    <w:p>
-      <w:pPr>
-        <w:pStyle w:val="ListParagraph"/>
-        <w:numPr>
-          <w:ilvl w:val="0"/>
-          <w:numId w:val="4"/>
-        </w:numPr>
-        <w:spacing w:before="120" w:after="120" w:line="360" w:lineRule="auto"/>
-        <w:rPr>
-          <w:rFonts w:ascii="Times New Roman" w:eastAsia="Times New Roman" w:hAnsi="Times New Roman" w:cs="Times New Roman"/>
-          <w:bCs/>
-        </w:rPr>
-      </w:pPr>
-      <w:r>
-        <w:rPr>
-          <w:rFonts w:ascii="Times" w:eastAsia="Times New Roman" w:hAnsi="Times" w:cs="Times New Roman"/>
-          <w:bCs/>
-          <w:sz w:val="24"/>
-          <w:szCs w:val="24"/>
-        </w:rPr>
-        <w:t>Taj A</w:t>
-      </w:r>
-      <w:r>
-        <w:rPr>
-          <w:rFonts w:ascii="Times" w:eastAsia="Times New Roman" w:hAnsi="Times" w:cs="Times New Roman"/>
-          <w:bCs/>
-          <w:sz w:val="24"/>
-          <w:szCs w:val="24"/>
-        </w:rPr>
-        <w:t>li:</w:t>
-      </w:r>
-    </w:p>
-    <w:p>
-      <w:pPr>
-        <w:pStyle w:val="ListParagraph"/>
-        <w:numPr>
-          <w:ilvl w:val="1"/>
-          <w:numId w:val="4"/>
-        </w:numPr>
-        <w:spacing w:before="120" w:after="120" w:line="360" w:lineRule="auto"/>
-        <w:rPr>
-          <w:rFonts w:ascii="Times New Roman" w:eastAsia="Times New Roman" w:hAnsi="Times New Roman" w:cs="Times New Roman"/>
-          <w:bCs/>
-        </w:rPr>
-      </w:pPr>
-      <w:r>
-        <w:rPr>
-          <w:rFonts w:ascii="Times" w:eastAsia="Times New Roman" w:hAnsi="Times" w:cs="Times New Roman"/>
-          <w:bCs/>
-          <w:sz w:val="24"/>
-          <w:szCs w:val="24"/>
-        </w:rPr>
-        <w:t>Created the user login/logout system</w:t>
-      </w:r>
-    </w:p>
-    <w:p>
-      <w:pPr>
-        <w:pStyle w:val="ListParagraph"/>
-        <w:numPr>
-          <w:ilvl w:val="1"/>
-          <w:numId w:val="4"/>
-        </w:numPr>
-        <w:spacing w:before="120" w:after="120" w:line="360" w:lineRule="auto"/>
-        <w:rPr>
-          <w:rFonts w:ascii="Times New Roman" w:eastAsia="Times New Roman" w:hAnsi="Times New Roman" w:cs="Times New Roman"/>
-          <w:bCs/>
-        </w:rPr>
-      </w:pPr>
-      <w:r>
-        <w:rPr>
-          <w:rFonts w:ascii="Times" w:eastAsia="Times New Roman" w:hAnsi="Times" w:cs="Times New Roman"/>
-          <w:bCs/>
-          <w:sz w:val="24"/>
-          <w:szCs w:val="24"/>
-        </w:rPr>
-        <w:t>Added support for creating, updating, viewing, and deleting reviews</w:t>
-      </w:r>
-    </w:p>
-    <w:p>
-      <w:pPr>
-        <w:pStyle w:val="ListParagraph"/>
-        <w:numPr>
-          <w:ilvl w:val="1"/>
-          <w:numId w:val="4"/>
-        </w:numPr>
-        <w:spacing w:before="120" w:after="120" w:line="360" w:lineRule="auto"/>
-        <w:rPr>
-          <w:rFonts w:ascii="Times New Roman" w:eastAsia="Times New Roman" w:hAnsi="Times New Roman" w:cs="Times New Roman"/>
-          <w:bCs/>
-        </w:rPr>
-      </w:pPr>
-      <w:bookmarkStart w:id="0" w:name="__DdeLink__348_3795472223"/>
-      <w:r>
-        <w:rPr>
-          <w:rFonts w:ascii="Times" w:eastAsia="Times New Roman" w:hAnsi="Times" w:cs="Times New Roman"/>
-          <w:bCs/>
-          <w:sz w:val="24"/>
-          <w:szCs w:val="24"/>
-        </w:rPr>
-        <w:t>Initial design of website</w:t>
-      </w:r>
-      <w:bookmarkEnd w:id="0"/>
-    </w:p>
-    <w:p>
-      <w:pPr>
-        <w:pStyle w:val="ListParagraph"/>
-        <w:numPr>
-          <w:ilvl w:val="0"/>
-          <w:numId w:val="4"/>
-        </w:numPr>
-        <w:spacing w:before="120" w:after="120" w:line="360" w:lineRule="auto"/>
-        <w:rPr>
-          <w:rFonts w:ascii="Times New Roman" w:eastAsia="Times New Roman" w:hAnsi="Times New Roman" w:cs="Times New Roman"/>
-          <w:bCs/>
-        </w:rPr>
-      </w:pPr>
-      <w:proofErr w:type="spellStart"/>
-      <w:r>
-        <w:rPr>
-          <w:rFonts w:ascii="Times" w:eastAsia="Times New Roman" w:hAnsi="Times" w:cs="Times New Roman"/>
-          <w:bCs/>
-          <w:sz w:val="24"/>
-          <w:szCs w:val="24"/>
-        </w:rPr>
-        <w:t>Tobe</w:t>
-      </w:r>
-      <w:proofErr w:type="spellEnd"/>
-      <w:r>
-        <w:rPr>
-          <w:rFonts w:ascii="Times" w:eastAsia="Times New Roman" w:hAnsi="Times" w:cs="Times New Roman"/>
-          <w:bCs/>
-          <w:sz w:val="24"/>
-          <w:szCs w:val="24"/>
-        </w:rPr>
-        <w:t xml:space="preserve"> Osakwe</w:t>
-      </w:r>
-    </w:p>
-    <w:p>
-      <w:pPr>
-        <w:pStyle w:val="ListParagraph"/>
-        <w:numPr>
-          <w:ilvl w:val="1"/>
-          <w:numId w:val="4"/>
-        </w:numPr>
-        <w:spacing w:before="120" w:after="120" w:line="360" w:lineRule="auto"/>
-        <w:rPr>
-          <w:rFonts w:ascii="Times New Roman" w:eastAsia="Times New Roman" w:hAnsi="Times New Roman" w:cs="Times New Roman"/>
-          <w:bCs/>
-        </w:rPr>
-      </w:pPr>
-      <w:r>
-        <w:rPr>
-          <w:rFonts w:ascii="Times" w:eastAsia="Times New Roman" w:hAnsi="Times" w:cs="Times New Roman"/>
-          <w:bCs/>
-          <w:sz w:val="24"/>
-          <w:szCs w:val="24"/>
-        </w:rPr>
-        <w:lastRenderedPageBreak/>
-        <w:t>Added the profile + edit profile page</w:t>
-      </w:r>
-    </w:p>
-    <w:p>
-      <w:pPr>
-        <w:pStyle w:val="ListParagraph"/>
-        <w:numPr>
-          <w:ilvl w:val="1"/>
-          <w:numId w:val="4"/>
-        </w:numPr>
-        <w:spacing w:before="120" w:after="120" w:line="360" w:lineRule="auto"/>
-        <w:rPr>
-          <w:rFonts w:ascii="Times New Roman" w:eastAsia="Times New Roman" w:hAnsi="Times New Roman" w:cs="Times New Roman"/>
-          <w:bCs/>
-        </w:rPr>
-      </w:pPr>
-      <w:r>
-        <w:rPr>
-          <w:rFonts w:ascii="Times" w:eastAsia="Times New Roman" w:hAnsi="Times" w:cs="Times New Roman"/>
-          <w:bCs/>
-          <w:sz w:val="24"/>
-          <w:szCs w:val="24"/>
-        </w:rPr>
-        <w:t>Added Games model, added game display page, and rating slider</w:t>
-      </w:r>
-    </w:p>
-    <w:p>
-      <w:pPr>
-        <w:pStyle w:val="ListParagraph"/>
-        <w:numPr>
-          <w:ilvl w:val="1"/>
-          <w:numId w:val="4"/>
-        </w:numPr>
-        <w:spacing w:before="120" w:after="120" w:line="360" w:lineRule="auto"/>
-        <w:rPr>
-          <w:rFonts w:ascii="Times New Roman" w:eastAsia="Times New Roman" w:hAnsi="Times New Roman" w:cs="Times New Roman"/>
-          <w:bCs/>
-        </w:rPr>
-      </w:pPr>
-      <w:r>
-        <w:rPr>
-          <w:rFonts w:ascii="Times" w:eastAsia="Times New Roman" w:hAnsi="Times" w:cs="Times New Roman"/>
-          <w:bCs/>
-          <w:sz w:val="24"/>
-          <w:szCs w:val="24"/>
-        </w:rPr>
-        <w:t>Added ico</w:t>
-      </w:r>
-      <w:r>
-        <w:rPr>
-          <w:rFonts w:ascii="Times" w:eastAsia="Times New Roman" w:hAnsi="Times" w:cs="Times New Roman"/>
-          <w:bCs/>
-          <w:sz w:val="24"/>
-          <w:szCs w:val="24"/>
-        </w:rPr>
-        <w:t>ns and additional JS scripts</w:t>
-      </w:r>
-    </w:p>
-    <w:p>
-      <w:pPr>
-        <w:pStyle w:val="ListParagraph"/>
-        <w:numPr>
-          <w:ilvl w:val="0"/>
-          <w:numId w:val="4"/>
-        </w:numPr>
-        <w:spacing w:before="120" w:after="120" w:line="360" w:lineRule="auto"/>
-        <w:rPr>
-          <w:rFonts w:ascii="Times New Roman" w:eastAsia="Times New Roman" w:hAnsi="Times New Roman" w:cs="Times New Roman"/>
-          <w:bCs/>
-        </w:rPr>
-      </w:pPr>
-      <w:r>
-        <w:rPr>
-          <w:rFonts w:ascii="Times" w:eastAsia="Times New Roman" w:hAnsi="Times" w:cs="Times New Roman"/>
-          <w:bCs/>
-          <w:sz w:val="24"/>
-          <w:szCs w:val="24"/>
-        </w:rPr>
-        <w:t>Vinson Thomas</w:t>
-      </w:r>
-    </w:p>
-    <w:p>
-      <w:pPr>
-        <w:pStyle w:val="ListParagraph"/>
-        <w:numPr>
-          <w:ilvl w:val="1"/>
-          <w:numId w:val="4"/>
-        </w:numPr>
-        <w:spacing w:before="120" w:after="120" w:line="360" w:lineRule="auto"/>
-        <w:rPr>
-          <w:rFonts w:ascii="Times New Roman" w:eastAsia="Times New Roman" w:hAnsi="Times New Roman" w:cs="Times New Roman"/>
-          <w:bCs/>
-        </w:rPr>
-      </w:pPr>
-      <w:r>
-        <w:rPr>
-          <w:rFonts w:ascii="Times" w:eastAsia="Times New Roman" w:hAnsi="Times" w:cs="Times New Roman"/>
-          <w:bCs/>
-          <w:sz w:val="24"/>
-          <w:szCs w:val="24"/>
-        </w:rPr>
-        <w:t>Worked on the models, migrations, views for the playthroughs application</w:t>
-      </w:r>
-    </w:p>
-    <w:p>
-      <w:pPr>
-        <w:pStyle w:val="ListParagraph"/>
-        <w:numPr>
-          <w:ilvl w:val="1"/>
-          <w:numId w:val="4"/>
-        </w:numPr>
-        <w:spacing w:before="120" w:after="120" w:line="360" w:lineRule="auto"/>
-        <w:rPr>
-          <w:rFonts w:ascii="Times New Roman" w:eastAsia="Times New Roman" w:hAnsi="Times New Roman" w:cs="Times New Roman"/>
-          <w:bCs/>
-        </w:rPr>
-      </w:pPr>
-      <w:r>
-        <w:rPr>
-          <w:rFonts w:ascii="Times" w:eastAsia="Times New Roman" w:hAnsi="Times" w:cs="Times New Roman"/>
-          <w:bCs/>
-          <w:sz w:val="24"/>
-          <w:szCs w:val="24"/>
-        </w:rPr>
-        <w:t>Worked on the webpage for playthroughs</w:t>
-      </w:r>
-    </w:p>
-    <w:p>
-      <w:pPr>
-        <w:pStyle w:val="ListParagraph"/>
-        <w:numPr>
-          <w:ilvl w:val="1"/>
-          <w:numId w:val="4"/>
-        </w:numPr>
-        <w:spacing w:before="120" w:after="120" w:line="360" w:lineRule="auto"/>
-        <w:rPr>
-          <w:rFonts w:ascii="Times New Roman" w:eastAsia="Times New Roman" w:hAnsi="Times New Roman" w:cs="Times New Roman"/>
-          <w:bCs/>
-        </w:rPr>
-      </w:pPr>
-      <w:r>
-        <w:rPr>
-          <w:rFonts w:ascii="Times" w:eastAsia="Times New Roman" w:hAnsi="Times" w:cs="Times New Roman"/>
-          <w:bCs/>
-          <w:sz w:val="24"/>
-          <w:szCs w:val="24"/>
-        </w:rPr>
-        <w:t>Added uploading and playing videos for playthroughs</w:t>
-      </w:r>
-      <w:bookmarkStart w:id="1" w:name="_GoBack"/>
-      <w:bookmarkEnd w:id="1"/>
-    </w:p>
-    <w:p>
-      <w:pPr>
-        <w:pStyle w:val="ListParagraph"/>
-        <w:spacing w:before="120" w:after="120" w:line="240" w:lineRule="auto"/>
-        <w:ind w:left="1440"/>
-        <w:rPr>
-          <w:rFonts w:ascii="Times" w:hAnsi="Times"/>
-          <w:sz w:val="24"/>
-          <w:szCs w:val="24"/>
-        </w:rPr>
-      </w:pPr>
-    </w:p>
-    <w:p>
-      <w:pPr>
-        <w:pStyle w:val="ListParagraph"/>
-        <w:numPr>
-          <w:ilvl w:val="1"/>
-          <w:numId w:val="1"/>
-        </w:numPr>
-        <w:spacing w:before="120" w:after="120" w:line="240" w:lineRule="auto"/>
-        <w:rPr>
-          <w:rFonts w:ascii="Times New Roman" w:eastAsia="Times New Roman" w:hAnsi="Times New Roman" w:cs="Times New Roman"/>
-          <w:bCs/>
-          <w:i/>
-        </w:rPr>
-      </w:pPr>
-      <w:r>
-        <w:rPr>
-          <w:rFonts w:ascii="Times" w:eastAsia="Times New Roman" w:hAnsi="Times" w:cs="Times New Roman"/>
-          <w:bCs/>
-          <w:sz w:val="24"/>
-          <w:szCs w:val="24"/>
-        </w:rPr>
-        <w:t xml:space="preserve">the </w:t>
-      </w:r>
-      <w:r>
-        <w:rPr>
-          <w:rFonts w:ascii="Times" w:eastAsia="Times New Roman" w:hAnsi="Times" w:cs="Times New Roman"/>
-          <w:b/>
-          <w:bCs/>
-          <w:sz w:val="24"/>
-          <w:szCs w:val="24"/>
-        </w:rPr>
-        <w:t>video or presentation</w:t>
-      </w:r>
-    </w:p>
-    <w:p>
-      <w:pPr>
-        <w:pStyle w:val="ListParagraph"/>
-        <w:spacing w:before="120" w:after="120" w:line="240" w:lineRule="auto"/>
-        <w:rPr>
-          <w:rFonts w:ascii="Times" w:eastAsia="Times New Roman" w:hAnsi="Times" w:cs="Times New Roman"/>
-          <w:bCs/>
-          <w:sz w:val="24"/>
-          <w:szCs w:val="24"/>
-        </w:rPr>
-      </w:pPr>
-    </w:p>
-    <w:p>
-      <w:pPr>
-        <w:pStyle w:val="ListParagraph"/>
-        <w:spacing w:before="120" w:after="120"/>
-        <w:ind w:firstLine="269"/>
-        <w:rPr>
-          <w:rFonts w:ascii="Times New Roman" w:eastAsia="Times New Roman" w:hAnsi="Times New Roman" w:cs="Times New Roman"/>
-          <w:bCs/>
-          <w:i/>
-        </w:rPr>
-      </w:pPr>
-      <w:r>
-        <w:rPr>
-          <w:rFonts w:ascii="Times" w:eastAsia="Times New Roman" w:hAnsi="Times" w:cs="Times New Roman"/>
-          <w:b/>
-          <w:bCs/>
-          <w:sz w:val="24"/>
-          <w:szCs w:val="24"/>
-        </w:rPr>
-        <w:t xml:space="preserve">Taj Ali </w:t>
-      </w:r>
-    </w:p>
-    <w:p>
-      <w:pPr>
-        <w:pStyle w:val="ListParagraph"/>
-        <w:spacing w:before="120" w:after="120"/>
-        <w:ind w:firstLine="269"/>
-        <w:rPr>
-          <w:rFonts w:ascii="Times New Roman" w:eastAsia="Times New Roman" w:hAnsi="Times New Roman" w:cs="Times New Roman"/>
-          <w:bCs/>
-          <w:i/>
-        </w:rPr>
-      </w:pPr>
-      <w:r>
-        <w:rPr>
-          <w:rFonts w:ascii="Times" w:eastAsia="Times New Roman" w:hAnsi="Times" w:cs="Times New Roman"/>
-          <w:b/>
-          <w:bCs/>
-          <w:sz w:val="24"/>
-          <w:szCs w:val="24"/>
-        </w:rPr>
-        <w:t>Harege Abay</w:t>
-      </w:r>
-    </w:p>
-    <w:p>
-      <w:pPr>
-        <w:pStyle w:val="ListParagraph"/>
-        <w:spacing w:before="120" w:after="120"/>
-        <w:ind w:firstLine="269"/>
-        <w:rPr>
-          <w:rFonts w:ascii="Times New Roman" w:eastAsia="Times New Roman" w:hAnsi="Times New Roman" w:cs="Times New Roman"/>
-          <w:bCs/>
-          <w:i/>
-        </w:rPr>
-      </w:pPr>
-      <w:r>
-        <w:rPr>
-          <w:rFonts w:ascii="Times" w:eastAsia="Times New Roman" w:hAnsi="Times" w:cs="Times New Roman"/>
-          <w:b/>
-          <w:bCs/>
-          <w:sz w:val="24"/>
-          <w:szCs w:val="24"/>
-        </w:rPr>
-        <w:t>Tobechukwu Osakwe</w:t>
-      </w:r>
-      <w:bookmarkStart w:id="2" w:name="_Hlk22409405"/>
-      <w:bookmarkEnd w:id="2"/>
-    </w:p>
-    <w:p>
-      <w:pPr>
-        <w:pStyle w:val="ListParagraph"/>
-        <w:spacing w:before="120" w:after="120"/>
-        <w:ind w:firstLine="269"/>
-        <w:rPr>
-          <w:rFonts w:ascii="Times New Roman" w:eastAsia="Times New Roman" w:hAnsi="Times New Roman" w:cs="Times New Roman"/>
-          <w:bCs/>
-          <w:i/>
-        </w:rPr>
-      </w:pPr>
-      <w:r>
-        <w:rPr>
-          <w:rFonts w:ascii="Times" w:eastAsia="Times New Roman" w:hAnsi="Times" w:cs="Times New Roman"/>
-          <w:b/>
-          <w:bCs/>
-          <w:sz w:val="24"/>
-          <w:szCs w:val="24"/>
-        </w:rPr>
-        <w:t>Vinson Thomas</w:t>
-      </w:r>
-    </w:p>
-    <w:p>
-      <w:pPr>
-        <w:pStyle w:val="ListParagraph"/>
-        <w:spacing w:before="120" w:after="120" w:line="240" w:lineRule="auto"/>
-        <w:rPr>
-          <w:rFonts w:ascii="Times" w:eastAsia="Times New Roman" w:hAnsi="Times" w:cs="Times New Roman"/>
-          <w:bCs/>
-          <w:sz w:val="24"/>
-          <w:szCs w:val="24"/>
-        </w:rPr>
-      </w:pPr>
-    </w:p>
-    <w:p>
-      <w:pPr>
-        <w:pStyle w:val="ListParagraph"/>
-        <w:spacing w:before="120" w:after="120" w:line="240" w:lineRule="auto"/>
-        <w:rPr>
-          <w:rFonts w:ascii="Times" w:eastAsia="Times New Roman" w:hAnsi="Times" w:cs="Times New Roman"/>
-          <w:bCs/>
-          <w:sz w:val="24"/>
-          <w:szCs w:val="24"/>
-        </w:rPr>
-      </w:pPr>
-    </w:p>
-    <w:p>
-      <w:pPr>
-        <w:pStyle w:val="ListParagraph"/>
-        <w:numPr>
-          <w:ilvl w:val="0"/>
-          <w:numId w:val="1"/>
-        </w:numPr>
-        <w:spacing w:before="120" w:after="120" w:line="240" w:lineRule="auto"/>
-        <w:rPr>
-          <w:rFonts w:ascii="Times New Roman" w:eastAsia="Times New Roman" w:hAnsi="Times New Roman" w:cs="Times New Roman"/>
-          <w:b/>
-          <w:bCs/>
-        </w:rPr>
-      </w:pPr>
-      <w:r>
-        <w:rPr>
-          <w:rFonts w:ascii="Times" w:eastAsia="Times New Roman" w:hAnsi="Times" w:cs="Times New Roman"/>
-          <w:b/>
-          <w:bCs/>
-          <w:sz w:val="24"/>
-          <w:szCs w:val="24"/>
-        </w:rPr>
-        <w:t>Plans for the next increment</w:t>
+        <w:t>Work on giving users the ability to post videos for reviews and walkthroughs</w:t>
       </w:r>
     </w:p>
     <w:p>
@@ -1781,7 +1604,7 @@
           <w:sz w:val="24"/>
           <w:szCs w:val="24"/>
         </w:rPr>
-        <w:t>Work on giving users the ability to post videos for reviews and walkthroughs</w:t>
+        <w:t>Users can comment on reviews</w:t>
       </w:r>
     </w:p>
     <w:p>
@@ -1805,7 +1628,7 @@
           <w:sz w:val="24"/>
           <w:szCs w:val="24"/>
         </w:rPr>
-        <w:t>Users can comment on reviews</w:t>
+        <w:t xml:space="preserve">Creating the app for coming soon games </w:t>
       </w:r>
     </w:p>
     <w:p>
@@ -1829,7 +1652,7 @@
           <w:sz w:val="24"/>
           <w:szCs w:val="24"/>
         </w:rPr>
-        <w:t xml:space="preserve">Creating the app for coming soon games </w:t>
+        <w:t>Ip tracking and spam protection</w:t>
       </w:r>
     </w:p>
     <w:p>
@@ -1841,30 +1664,6 @@
         </w:numPr>
         <w:spacing w:before="120" w:after="120" w:line="360" w:lineRule="auto"/>
         <w:rPr>
-          <w:rFonts w:ascii="Times New Roman" w:eastAsia="Times New Roman" w:hAnsi="Times New Roman" w:cs="Times New Roman"/>
-          <w:bCs/>
-          <w:i/>
-        </w:rPr>
-      </w:pPr>
-      <w:r>
-        <w:rPr>
-          <w:rFonts w:ascii="Times" w:eastAsia="Times New Roman" w:hAnsi="Times" w:cs="Times New Roman"/>
-          <w:bCs/>
-          <w:sz w:val="24"/>
-          <w:szCs w:val="24"/>
-        </w:rPr>
-        <w:t>Ip tracking and spam protection</w:t>
-      </w:r>
-    </w:p>
-    <w:p>
-      <w:pPr>
-        <w:pStyle w:val="ListParagraph"/>
-        <w:numPr>
-          <w:ilvl w:val="0"/>
-          <w:numId w:val="3"/>
-        </w:numPr>
-        <w:spacing w:before="120" w:after="120" w:line="360" w:lineRule="auto"/>
-        <w:rPr>
           <w:rFonts w:ascii="Times" w:hAnsi="Times"/>
           <w:sz w:val="24"/>
           <w:szCs w:val="24"/>
@@ -1885,16 +1684,7 @@
           <w:sz w:val="24"/>
           <w:szCs w:val="24"/>
         </w:rPr>
-        <w:t xml:space="preserve"> suppo</w:t>
-      </w:r>
-      <w:r>
-        <w:rPr>
-          <w:rFonts w:ascii="Times" w:eastAsia="Times New Roman" w:hAnsi="Times" w:cs="Times New Roman"/>
-          <w:bCs/>
-          <w:sz w:val="24"/>
-          <w:szCs w:val="24"/>
-        </w:rPr>
-        <w:t>rt</w:t>
+        <w:t xml:space="preserve"> support</w:t>
       </w:r>
     </w:p>
     <w:p>

</xml_diff>